<commit_message>
Aluste exec allg e comp grafos 24Set2025 ...
</commit_message>
<xml_diff>
--- a/02 Exercises/aula 7 Grafos/Disciplina Alg e Complexidades - Respostas Exercícios sobre Grafos.docx
+++ b/02 Exercises/aula 7 Grafos/Disciplina Alg e Complexidades - Respostas Exercícios sobre Grafos.docx
@@ -130,7 +130,26 @@
           <w:sz w:val="28"/>
           <w:szCs w:val="28"/>
         </w:rPr>
-        <w:t>. Uma possível rede de amizade (arestas não direcionadas):</w:t>
+        <w:t>. Uma possível rede de amizade (</w:t>
+      </w:r>
+      <w:r>
+        <w:rPr>
+          <w:rFonts w:ascii="Times New Roman" w:hAnsi="Times New Roman" w:cs="Times New Roman"/>
+          <w:b/>
+          <w:bCs/>
+          <w:color w:val="EE0000"/>
+          <w:sz w:val="28"/>
+          <w:szCs w:val="28"/>
+        </w:rPr>
+        <w:t>arestas não direcionadas</w:t>
+      </w:r>
+      <w:r>
+        <w:rPr>
+          <w:rFonts w:ascii="Times New Roman" w:hAnsi="Times New Roman" w:cs="Times New Roman"/>
+          <w:sz w:val="28"/>
+          <w:szCs w:val="28"/>
+        </w:rPr>
+        <w:t>):</w:t>
       </w:r>
     </w:p>
     <w:p>
@@ -440,104 +459,23 @@
       <w:r>
         <w:rPr>
           <w:rFonts w:ascii="Times New Roman" w:hAnsi="Times New Roman" w:cs="Times New Roman"/>
-          <w:b/>
-          <w:bCs/>
-          <w:sz w:val="28"/>
-          <w:szCs w:val="28"/>
-        </w:rPr>
-        <w:t>Matriz de adjacência</w:t>
-      </w:r>
-      <w:r>
-        <w:rPr>
-          <w:rFonts w:ascii="Times New Roman" w:hAnsi="Times New Roman" w:cs="Times New Roman"/>
-          <w:sz w:val="28"/>
-          <w:szCs w:val="28"/>
-        </w:rPr>
-        <w:t xml:space="preserve"> (linhas/colunas na ordem </w:t>
-      </w:r>
-      <w:proofErr w:type="gramStart"/>
-      <w:r>
-        <w:rPr>
-          <w:rFonts w:ascii="Times New Roman" w:hAnsi="Times New Roman" w:cs="Times New Roman"/>
-          <w:b/>
-          <w:bCs/>
-          <w:sz w:val="28"/>
-          <w:szCs w:val="28"/>
-        </w:rPr>
-        <w:t>A,B</w:t>
-      </w:r>
-      <w:proofErr w:type="gramEnd"/>
-      <w:r>
-        <w:rPr>
-          <w:rFonts w:ascii="Times New Roman" w:hAnsi="Times New Roman" w:cs="Times New Roman"/>
-          <w:b/>
-          <w:bCs/>
-          <w:sz w:val="28"/>
-          <w:szCs w:val="28"/>
-        </w:rPr>
-        <w:t>,</w:t>
-      </w:r>
-      <w:proofErr w:type="gramStart"/>
-      <w:r>
-        <w:rPr>
-          <w:rFonts w:ascii="Times New Roman" w:hAnsi="Times New Roman" w:cs="Times New Roman"/>
-          <w:b/>
-          <w:bCs/>
-          <w:sz w:val="28"/>
-          <w:szCs w:val="28"/>
-        </w:rPr>
-        <w:t>C,D</w:t>
-      </w:r>
-      <w:proofErr w:type="gramEnd"/>
-      <w:r>
-        <w:rPr>
-          <w:rFonts w:ascii="Times New Roman" w:hAnsi="Times New Roman" w:cs="Times New Roman"/>
-          <w:b/>
-          <w:bCs/>
-          <w:sz w:val="28"/>
-          <w:szCs w:val="28"/>
-        </w:rPr>
-        <w:t>,E</w:t>
-      </w:r>
-      <w:r>
-        <w:rPr>
-          <w:rFonts w:ascii="Times New Roman" w:hAnsi="Times New Roman" w:cs="Times New Roman"/>
-          <w:sz w:val="28"/>
-          <w:szCs w:val="28"/>
-        </w:rPr>
-        <w:t xml:space="preserve"> — 1 = existe aresta)</w:t>
-      </w:r>
-    </w:p>
-    <w:p>
-      <w:pPr>
-        <w:rPr>
-          <w:rFonts w:ascii="Times New Roman" w:hAnsi="Times New Roman" w:cs="Times New Roman"/>
-          <w:b/>
-          <w:bCs/>
-          <w:sz w:val="28"/>
-          <w:szCs w:val="28"/>
-        </w:rPr>
-      </w:pPr>
-      <w:r>
-        <w:rPr>
-          <w:rFonts w:ascii="Times New Roman" w:hAnsi="Times New Roman" w:cs="Times New Roman"/>
           <w:noProof/>
           <w:sz w:val="28"/>
           <w:szCs w:val="28"/>
         </w:rPr>
         <w:drawing>
-          <wp:anchor distT="0" distB="0" distL="114300" distR="114300" simplePos="0" relativeHeight="251659264" behindDoc="0" locked="0" layoutInCell="1" allowOverlap="1" wp14:anchorId="6F00AE42" wp14:editId="0D6831B0">
+          <wp:anchor distT="0" distB="0" distL="114300" distR="114300" simplePos="0" relativeHeight="251660288" behindDoc="0" locked="0" layoutInCell="1" allowOverlap="1" wp14:anchorId="7FBAA772" wp14:editId="08448410">
             <wp:simplePos x="0" y="0"/>
-            <wp:positionH relativeFrom="margin">
-              <wp:posOffset>2120265</wp:posOffset>
+            <wp:positionH relativeFrom="column">
+              <wp:posOffset>2684145</wp:posOffset>
             </wp:positionH>
             <wp:positionV relativeFrom="paragraph">
-              <wp:posOffset>20955</wp:posOffset>
+              <wp:posOffset>375788</wp:posOffset>
             </wp:positionV>
-            <wp:extent cx="2790825" cy="1860550"/>
-            <wp:effectExtent l="0" t="0" r="9525" b="6350"/>
+            <wp:extent cx="2006600" cy="2212340"/>
+            <wp:effectExtent l="0" t="0" r="0" b="0"/>
             <wp:wrapSquare wrapText="bothSides"/>
-            <wp:docPr id="169889330" name="Imagem 1" descr="Uma imagem contendo objeto, relógio, traçado&#10;&#10;O conteúdo gerado por IA pode estar incorreto."/>
+            <wp:docPr id="2124189824" name="Imagem 1"/>
             <wp:cNvGraphicFramePr>
               <a:graphicFrameLocks xmlns:a="http://schemas.openxmlformats.org/drawingml/2006/main" noChangeAspect="1"/>
             </wp:cNvGraphicFramePr>
@@ -545,11 +483,17 @@
               <a:graphicData uri="http://schemas.openxmlformats.org/drawingml/2006/picture">
                 <pic:pic xmlns:pic="http://schemas.openxmlformats.org/drawingml/2006/picture">
                   <pic:nvPicPr>
-                    <pic:cNvPr id="169889330" name="Imagem 1" descr="Uma imagem contendo objeto, relógio, traçado&#10;&#10;O conteúdo gerado por IA pode estar incorreto."/>
+                    <pic:cNvPr id="2124189824" name=""/>
                     <pic:cNvPicPr/>
                   </pic:nvPicPr>
                   <pic:blipFill>
-                    <a:blip r:embed="rId7"/>
+                    <a:blip r:embed="rId7">
+                      <a:extLst>
+                        <a:ext uri="{28A0092B-C50C-407E-A947-70E740481C1C}">
+                          <a14:useLocalDpi xmlns:a14="http://schemas.microsoft.com/office/drawing/2010/main" val="0"/>
+                        </a:ext>
+                      </a:extLst>
+                    </a:blip>
                     <a:stretch>
                       <a:fillRect/>
                     </a:stretch>
@@ -557,7 +501,7 @@
                   <pic:spPr>
                     <a:xfrm>
                       <a:off x="0" y="0"/>
-                      <a:ext cx="2791147" cy="1860765"/>
+                      <a:ext cx="2006600" cy="2212340"/>
                     </a:xfrm>
                     <a:prstGeom prst="rect">
                       <a:avLst/>
@@ -583,6 +527,114 @@
           <w:sz w:val="28"/>
           <w:szCs w:val="28"/>
         </w:rPr>
+        <w:t>Matriz de adjacência</w:t>
+      </w:r>
+      <w:r>
+        <w:rPr>
+          <w:rFonts w:ascii="Times New Roman" w:hAnsi="Times New Roman" w:cs="Times New Roman"/>
+          <w:sz w:val="28"/>
+          <w:szCs w:val="28"/>
+        </w:rPr>
+        <w:t xml:space="preserve"> (linhas/colunas na ordem </w:t>
+      </w:r>
+      <w:proofErr w:type="gramStart"/>
+      <w:r>
+        <w:rPr>
+          <w:rFonts w:ascii="Times New Roman" w:hAnsi="Times New Roman" w:cs="Times New Roman"/>
+          <w:b/>
+          <w:bCs/>
+          <w:sz w:val="28"/>
+          <w:szCs w:val="28"/>
+        </w:rPr>
+        <w:t>A,B</w:t>
+      </w:r>
+      <w:proofErr w:type="gramEnd"/>
+      <w:r>
+        <w:rPr>
+          <w:rFonts w:ascii="Times New Roman" w:hAnsi="Times New Roman" w:cs="Times New Roman"/>
+          <w:b/>
+          <w:bCs/>
+          <w:sz w:val="28"/>
+          <w:szCs w:val="28"/>
+        </w:rPr>
+        <w:t>,</w:t>
+      </w:r>
+      <w:proofErr w:type="gramStart"/>
+      <w:r>
+        <w:rPr>
+          <w:rFonts w:ascii="Times New Roman" w:hAnsi="Times New Roman" w:cs="Times New Roman"/>
+          <w:b/>
+          <w:bCs/>
+          <w:sz w:val="28"/>
+          <w:szCs w:val="28"/>
+        </w:rPr>
+        <w:t>C,D</w:t>
+      </w:r>
+      <w:proofErr w:type="gramEnd"/>
+      <w:r>
+        <w:rPr>
+          <w:rFonts w:ascii="Times New Roman" w:hAnsi="Times New Roman" w:cs="Times New Roman"/>
+          <w:b/>
+          <w:bCs/>
+          <w:sz w:val="28"/>
+          <w:szCs w:val="28"/>
+        </w:rPr>
+        <w:t>,E</w:t>
+      </w:r>
+      <w:r>
+        <w:rPr>
+          <w:rFonts w:ascii="Times New Roman" w:hAnsi="Times New Roman" w:cs="Times New Roman"/>
+          <w:sz w:val="28"/>
+          <w:szCs w:val="28"/>
+        </w:rPr>
+        <w:t>;</w:t>
+      </w:r>
+      <w:r>
+        <w:rPr>
+          <w:rFonts w:ascii="Times New Roman" w:hAnsi="Times New Roman" w:cs="Times New Roman"/>
+          <w:sz w:val="28"/>
+          <w:szCs w:val="28"/>
+        </w:rPr>
+        <w:t xml:space="preserve"> 1 = </w:t>
+      </w:r>
+      <w:r>
+        <w:rPr>
+          <w:rFonts w:ascii="Times New Roman" w:hAnsi="Times New Roman" w:cs="Times New Roman"/>
+          <w:b/>
+          <w:bCs/>
+          <w:color w:val="EE0000"/>
+          <w:sz w:val="28"/>
+          <w:szCs w:val="28"/>
+        </w:rPr>
+        <w:t>existe aresta</w:t>
+      </w:r>
+      <w:r>
+        <w:rPr>
+          <w:rFonts w:ascii="Times New Roman" w:hAnsi="Times New Roman" w:cs="Times New Roman"/>
+          <w:sz w:val="28"/>
+          <w:szCs w:val="28"/>
+        </w:rPr>
+        <w:t>)</w:t>
+      </w:r>
+    </w:p>
+    <w:p>
+      <w:pPr>
+        <w:rPr>
+          <w:rFonts w:ascii="Times New Roman" w:hAnsi="Times New Roman" w:cs="Times New Roman"/>
+          <w:b/>
+          <w:bCs/>
+          <w:sz w:val="28"/>
+          <w:szCs w:val="28"/>
+        </w:rPr>
+      </w:pPr>
+      <w:r>
+        <w:rPr>
+          <w:rFonts w:ascii="Times New Roman" w:hAnsi="Times New Roman" w:cs="Times New Roman"/>
+          <w:b/>
+          <w:bCs/>
+          <w:sz w:val="28"/>
+          <w:szCs w:val="28"/>
+        </w:rPr>
         <w:t xml:space="preserve">    A B C D E</w:t>
       </w:r>
     </w:p>
@@ -1102,7 +1154,7 @@
           <w:szCs w:val="28"/>
         </w:rPr>
         <w:lastRenderedPageBreak/>
-        <w:t>Exercício 2 — matriz de adjacência do grafo dado</w:t>
+        <w:t>Exercício 2 — matriz de adjacência do grafo</w:t>
       </w:r>
     </w:p>
     <w:p>
@@ -1534,7 +1586,7 @@
           <w:sz w:val="28"/>
           <w:szCs w:val="28"/>
         </w:rPr>
-        <w:t>Explicação célere</w:t>
+        <w:t>Explicação</w:t>
       </w:r>
       <w:r>
         <w:rPr>
@@ -1877,10 +1929,65 @@
       <w:r>
         <w:rPr>
           <w:rFonts w:ascii="Times New Roman" w:hAnsi="Times New Roman" w:cs="Times New Roman"/>
-          <w:sz w:val="28"/>
-          <w:szCs w:val="28"/>
-        </w:rPr>
-        <w:t xml:space="preserve"> = 0 (</w:t>
+          <w:b/>
+          <w:bCs/>
+          <w:sz w:val="28"/>
+          <w:szCs w:val="28"/>
+        </w:rPr>
+        <w:t>:</w:t>
+      </w:r>
+      <w:r>
+        <w:rPr>
+          <w:rFonts w:ascii="Times New Roman" w:hAnsi="Times New Roman" w:cs="Times New Roman"/>
+          <w:sz w:val="28"/>
+          <w:szCs w:val="28"/>
+        </w:rPr>
+        <w:t xml:space="preserve"> </w:t>
+      </w:r>
+      <w:r>
+        <w:rPr>
+          <w:rFonts w:ascii="Times New Roman" w:hAnsi="Times New Roman" w:cs="Times New Roman"/>
+          <w:b/>
+          <w:bCs/>
+          <w:color w:val="EE0000"/>
+          <w:sz w:val="28"/>
+          <w:szCs w:val="28"/>
+        </w:rPr>
+        <w:t>principal e secundária</w:t>
+      </w:r>
+      <w:r>
+        <w:rPr>
+          <w:rFonts w:ascii="Times New Roman" w:hAnsi="Times New Roman" w:cs="Times New Roman"/>
+          <w:sz w:val="28"/>
+          <w:szCs w:val="28"/>
+        </w:rPr>
+        <w:t xml:space="preserve"> </w:t>
+      </w:r>
+      <w:r>
+        <w:rPr>
+          <w:rFonts w:ascii="Times New Roman" w:hAnsi="Times New Roman" w:cs="Times New Roman"/>
+          <w:sz w:val="28"/>
+          <w:szCs w:val="28"/>
+        </w:rPr>
+        <w:t xml:space="preserve">= </w:t>
+      </w:r>
+      <w:r>
+        <w:rPr>
+          <w:rFonts w:ascii="Times New Roman" w:hAnsi="Times New Roman" w:cs="Times New Roman"/>
+          <w:b/>
+          <w:bCs/>
+          <w:sz w:val="28"/>
+          <w:szCs w:val="28"/>
+        </w:rPr>
+        <w:t>0</w:t>
+      </w:r>
+      <w:r>
+        <w:rPr>
+          <w:rFonts w:ascii="Times New Roman" w:hAnsi="Times New Roman" w:cs="Times New Roman"/>
+          <w:sz w:val="28"/>
+          <w:szCs w:val="28"/>
+        </w:rPr>
+        <w:t xml:space="preserve"> (</w:t>
       </w:r>
       <w:r>
         <w:rPr>
@@ -1967,12 +2074,34 @@
           <w:sz w:val="28"/>
           <w:szCs w:val="28"/>
         </w:rPr>
-        <w:t xml:space="preserve">: V = {1,2,3,4} e </w:t>
+        <w:t xml:space="preserve">: </w:t>
+      </w:r>
+      <w:r>
+        <w:rPr>
+          <w:rFonts w:ascii="Times New Roman" w:hAnsi="Times New Roman" w:cs="Times New Roman"/>
+          <w:b/>
+          <w:bCs/>
+          <w:color w:val="EE0000"/>
+          <w:sz w:val="28"/>
+          <w:szCs w:val="28"/>
+        </w:rPr>
+        <w:t>V</w:t>
+      </w:r>
+      <w:r>
+        <w:rPr>
+          <w:rFonts w:ascii="Times New Roman" w:hAnsi="Times New Roman" w:cs="Times New Roman"/>
+          <w:sz w:val="28"/>
+          <w:szCs w:val="28"/>
+        </w:rPr>
+        <w:t xml:space="preserve"> = {1,2,3,4} e </w:t>
       </w:r>
       <w:proofErr w:type="spellStart"/>
       <w:r>
         <w:rPr>
           <w:rFonts w:ascii="Times New Roman" w:hAnsi="Times New Roman" w:cs="Times New Roman"/>
+          <w:b/>
+          <w:bCs/>
+          <w:color w:val="EE0000"/>
           <w:sz w:val="28"/>
           <w:szCs w:val="28"/>
         </w:rPr>
@@ -1982,10 +2111,21 @@
       <w:r>
         <w:rPr>
           <w:rFonts w:ascii="Times New Roman" w:hAnsi="Times New Roman" w:cs="Times New Roman"/>
-          <w:sz w:val="28"/>
-          <w:szCs w:val="28"/>
-        </w:rPr>
-        <w:t xml:space="preserve"> = {(1,2), (2,3), (3,4), (4,1), (1,3)}</w:t>
+          <w:b/>
+          <w:bCs/>
+          <w:color w:val="EE0000"/>
+          <w:sz w:val="28"/>
+          <w:szCs w:val="28"/>
+        </w:rPr>
+        <w:t xml:space="preserve"> </w:t>
+      </w:r>
+      <w:r>
+        <w:rPr>
+          <w:rFonts w:ascii="Times New Roman" w:hAnsi="Times New Roman" w:cs="Times New Roman"/>
+          <w:sz w:val="28"/>
+          <w:szCs w:val="28"/>
+        </w:rPr>
+        <w:t>= {(1,2), (2,3), (3,4), (4,1), (1,3)}</w:t>
       </w:r>
     </w:p>
     <w:p>
@@ -2021,36 +2161,76 @@
           <w:sz w:val="28"/>
           <w:szCs w:val="28"/>
         </w:rPr>
-        <w:t xml:space="preserve"> com 4 vértices (K4</w:t>
-      </w:r>
-      <w:proofErr w:type="gramStart"/>
-      <w:r>
-        <w:rPr>
-          <w:rFonts w:ascii="Times New Roman" w:hAnsi="Times New Roman" w:cs="Times New Roman"/>
-          <w:sz w:val="28"/>
-          <w:szCs w:val="28"/>
-        </w:rPr>
-        <w:t>​ )</w:t>
-      </w:r>
-      <w:proofErr w:type="gramEnd"/>
-      <w:r>
-        <w:rPr>
-          <w:rFonts w:ascii="Times New Roman" w:hAnsi="Times New Roman" w:cs="Times New Roman"/>
-          <w:sz w:val="28"/>
-          <w:szCs w:val="28"/>
-        </w:rPr>
-        <w:t xml:space="preserve"> o número de arestas deve ser </w:t>
-      </w:r>
-      <w:proofErr w:type="gramStart"/>
-      <w:r>
-        <w:rPr>
-          <w:rFonts w:ascii="Times New Roman" w:hAnsi="Times New Roman" w:cs="Times New Roman"/>
-          <w:sz w:val="28"/>
-          <w:szCs w:val="28"/>
-        </w:rPr>
-        <w:t>n(</w:t>
-      </w:r>
-      <w:proofErr w:type="gramEnd"/>
+        <w:t xml:space="preserve"> com 4 vértices</w:t>
+      </w:r>
+      <w:r>
+        <w:rPr>
+          <w:rFonts w:ascii="Times New Roman" w:hAnsi="Times New Roman" w:cs="Times New Roman"/>
+          <w:sz w:val="28"/>
+          <w:szCs w:val="28"/>
+        </w:rPr>
+        <w:t xml:space="preserve">, </w:t>
+      </w:r>
+      <w:r>
+        <w:rPr>
+          <w:rFonts w:ascii="Times New Roman" w:hAnsi="Times New Roman" w:cs="Times New Roman"/>
+          <w:sz w:val="28"/>
+          <w:szCs w:val="28"/>
+        </w:rPr>
+        <w:t xml:space="preserve">o </w:t>
+      </w:r>
+      <w:r>
+        <w:rPr>
+          <w:rFonts w:ascii="Times New Roman" w:hAnsi="Times New Roman" w:cs="Times New Roman"/>
+          <w:b/>
+          <w:bCs/>
+          <w:color w:val="EE0000"/>
+          <w:sz w:val="28"/>
+          <w:szCs w:val="28"/>
+        </w:rPr>
+        <w:t>número de arestas</w:t>
+      </w:r>
+      <w:r>
+        <w:rPr>
+          <w:rFonts w:ascii="Times New Roman" w:hAnsi="Times New Roman" w:cs="Times New Roman"/>
+          <w:color w:val="EE0000"/>
+          <w:sz w:val="28"/>
+          <w:szCs w:val="28"/>
+        </w:rPr>
+        <w:t xml:space="preserve"> </w:t>
+      </w:r>
+      <w:r>
+        <w:rPr>
+          <w:rFonts w:ascii="Times New Roman" w:hAnsi="Times New Roman" w:cs="Times New Roman"/>
+          <w:sz w:val="28"/>
+          <w:szCs w:val="28"/>
+        </w:rPr>
+        <w:t>deve ser</w:t>
+      </w:r>
+      <w:r>
+        <w:rPr>
+          <w:rFonts w:ascii="Times New Roman" w:hAnsi="Times New Roman" w:cs="Times New Roman"/>
+          <w:sz w:val="28"/>
+          <w:szCs w:val="28"/>
+        </w:rPr>
+        <w:t>:</w:t>
+      </w:r>
+      <w:r>
+        <w:rPr>
+          <w:rFonts w:ascii="Times New Roman" w:hAnsi="Times New Roman" w:cs="Times New Roman"/>
+          <w:sz w:val="28"/>
+          <w:szCs w:val="28"/>
+        </w:rPr>
+        <w:t xml:space="preserve"> </w:t>
+      </w:r>
+      <w:r>
+        <w:rPr>
+          <w:rFonts w:ascii="Times New Roman" w:hAnsi="Times New Roman" w:cs="Times New Roman"/>
+          <w:sz w:val="28"/>
+          <w:szCs w:val="28"/>
+        </w:rPr>
+        <w:t xml:space="preserve">        </w:t>
+      </w:r>
       <w:r>
         <w:rPr>
           <w:rFonts w:ascii="Times New Roman" w:hAnsi="Times New Roman" w:cs="Times New Roman"/>
@@ -2065,6 +2245,22 @@
           <w:sz w:val="28"/>
           <w:szCs w:val="28"/>
         </w:rPr>
+        <w:t xml:space="preserve"> * </w:t>
+      </w:r>
+      <w:r>
+        <w:rPr>
+          <w:rFonts w:ascii="Times New Roman" w:hAnsi="Times New Roman" w:cs="Times New Roman"/>
+          <w:sz w:val="28"/>
+          <w:szCs w:val="28"/>
+        </w:rPr>
+        <w:t>(n</w:t>
+      </w:r>
+      <w:r>
+        <w:rPr>
+          <w:rFonts w:ascii="Times New Roman" w:hAnsi="Times New Roman" w:cs="Times New Roman"/>
+          <w:sz w:val="28"/>
+          <w:szCs w:val="28"/>
+        </w:rPr>
         <w:t xml:space="preserve"> </w:t>
       </w:r>
       <w:r>
@@ -2105,7 +2301,23 @@
           <w:sz w:val="28"/>
           <w:szCs w:val="28"/>
         </w:rPr>
-        <w:t>2 = 4</w:t>
+        <w:t>2 =</w:t>
+      </w:r>
+      <w:r>
+        <w:rPr>
+          <w:rFonts w:ascii="Times New Roman" w:hAnsi="Times New Roman" w:cs="Times New Roman"/>
+          <w:sz w:val="28"/>
+          <w:szCs w:val="28"/>
+        </w:rPr>
+        <w:t>&gt;</w:t>
+      </w:r>
+      <w:r>
+        <w:rPr>
+          <w:rFonts w:ascii="Times New Roman" w:hAnsi="Times New Roman" w:cs="Times New Roman"/>
+          <w:sz w:val="28"/>
+          <w:szCs w:val="28"/>
+        </w:rPr>
+        <w:t xml:space="preserve"> 4</w:t>
       </w:r>
       <w:r>
         <w:rPr>
@@ -2174,20 +2386,31 @@
       <w:r>
         <w:rPr>
           <w:rFonts w:ascii="Times New Roman" w:hAnsi="Times New Roman" w:cs="Times New Roman"/>
-          <w:sz w:val="28"/>
-          <w:szCs w:val="28"/>
-        </w:rPr>
-        <w:t xml:space="preserve">6 </w:t>
-      </w:r>
-      <w:r>
-        <w:rPr>
-          <w:rFonts w:ascii="Times New Roman" w:hAnsi="Times New Roman" w:cs="Times New Roman"/>
           <w:b/>
           <w:bCs/>
           <w:color w:val="EE0000"/>
           <w:sz w:val="28"/>
           <w:szCs w:val="28"/>
         </w:rPr>
+        <w:t>6</w:t>
+      </w:r>
+      <w:r>
+        <w:rPr>
+          <w:rFonts w:ascii="Times New Roman" w:hAnsi="Times New Roman" w:cs="Times New Roman"/>
+          <w:sz w:val="28"/>
+          <w:szCs w:val="28"/>
+        </w:rPr>
+        <w:t xml:space="preserve"> </w:t>
+      </w:r>
+      <w:r>
+        <w:rPr>
+          <w:rFonts w:ascii="Times New Roman" w:hAnsi="Times New Roman" w:cs="Times New Roman"/>
+          <w:b/>
+          <w:bCs/>
+          <w:color w:val="EE0000"/>
+          <w:sz w:val="28"/>
+          <w:szCs w:val="28"/>
+        </w:rPr>
         <w:t>arestas</w:t>
       </w:r>
       <w:r>
@@ -2221,6 +2444,7 @@
           <w:rFonts w:ascii="Times New Roman" w:hAnsi="Times New Roman" w:cs="Times New Roman"/>
           <w:b/>
           <w:bCs/>
+          <w:color w:val="EE0000"/>
           <w:sz w:val="28"/>
           <w:szCs w:val="28"/>
         </w:rPr>
@@ -2305,7 +2529,44 @@
           <w:sz w:val="28"/>
           <w:szCs w:val="28"/>
         </w:rPr>
-        <w:t xml:space="preserve"> aparece em E. Portanto não existe aresta entre 2 e 4 — isso impede que seja K4.</w:t>
+        <w:t xml:space="preserve"> aparece em </w:t>
+      </w:r>
+      <w:r>
+        <w:rPr>
+          <w:rFonts w:ascii="Times New Roman" w:hAnsi="Times New Roman" w:cs="Times New Roman"/>
+          <w:b/>
+          <w:bCs/>
+          <w:color w:val="EE0000"/>
+          <w:sz w:val="28"/>
+          <w:szCs w:val="28"/>
+        </w:rPr>
+        <w:t>E</w:t>
+      </w:r>
+      <w:r>
+        <w:rPr>
+          <w:rFonts w:ascii="Times New Roman" w:hAnsi="Times New Roman" w:cs="Times New Roman"/>
+          <w:sz w:val="28"/>
+          <w:szCs w:val="28"/>
+        </w:rPr>
+        <w:t xml:space="preserve">. Portanto </w:t>
+      </w:r>
+      <w:r>
+        <w:rPr>
+          <w:rFonts w:ascii="Times New Roman" w:hAnsi="Times New Roman" w:cs="Times New Roman"/>
+          <w:b/>
+          <w:bCs/>
+          <w:sz w:val="28"/>
+          <w:szCs w:val="28"/>
+        </w:rPr>
+        <w:t>não existe aresta</w:t>
+      </w:r>
+      <w:r>
+        <w:rPr>
+          <w:rFonts w:ascii="Times New Roman" w:hAnsi="Times New Roman" w:cs="Times New Roman"/>
+          <w:sz w:val="28"/>
+          <w:szCs w:val="28"/>
+        </w:rPr>
+        <w:t xml:space="preserve"> entre 2 e 4.</w:t>
       </w:r>
     </w:p>
     <w:p>
@@ -2382,7 +2643,17 @@
           <w:sz w:val="28"/>
           <w:szCs w:val="28"/>
         </w:rPr>
-        <w:t>ausência da aresta (2,4)</w:t>
+        <w:t xml:space="preserve">ausência da aresta </w:t>
+      </w:r>
+      <w:r>
+        <w:rPr>
+          <w:rFonts w:ascii="Times New Roman" w:hAnsi="Times New Roman" w:cs="Times New Roman"/>
+          <w:b/>
+          <w:bCs/>
+          <w:sz w:val="28"/>
+          <w:szCs w:val="28"/>
+        </w:rPr>
+        <w:t>(2,4)</w:t>
       </w:r>
       <w:r>
         <w:rPr>
@@ -2497,35 +2768,82 @@
       <w:r>
         <w:rPr>
           <w:rFonts w:ascii="Times New Roman" w:hAnsi="Times New Roman" w:cs="Times New Roman"/>
-          <w:sz w:val="28"/>
-          <w:szCs w:val="28"/>
-          <w:lang w:val="en-US"/>
-        </w:rPr>
-        <w:t>class Graph:</w:t>
-      </w:r>
-    </w:p>
-    <w:p>
-      <w:pPr>
-        <w:rPr>
-          <w:rFonts w:ascii="Times New Roman" w:hAnsi="Times New Roman" w:cs="Times New Roman"/>
-          <w:sz w:val="28"/>
-          <w:szCs w:val="28"/>
-          <w:lang w:val="en-US"/>
-        </w:rPr>
-      </w:pPr>
-      <w:r>
-        <w:rPr>
-          <w:rFonts w:ascii="Times New Roman" w:hAnsi="Times New Roman" w:cs="Times New Roman"/>
-          <w:sz w:val="28"/>
-          <w:szCs w:val="28"/>
-          <w:lang w:val="en-US"/>
-        </w:rPr>
-        <w:t xml:space="preserve">    def __</w:t>
+          <w:b/>
+          <w:bCs/>
+          <w:color w:val="EE0000"/>
+          <w:sz w:val="28"/>
+          <w:szCs w:val="28"/>
+          <w:lang w:val="en-US"/>
+        </w:rPr>
+        <w:t>class Graph</w:t>
+      </w:r>
+      <w:r>
+        <w:rPr>
+          <w:rFonts w:ascii="Times New Roman" w:hAnsi="Times New Roman" w:cs="Times New Roman"/>
+          <w:sz w:val="28"/>
+          <w:szCs w:val="28"/>
+          <w:lang w:val="en-US"/>
+        </w:rPr>
+        <w:t>:</w:t>
+      </w:r>
+    </w:p>
+    <w:p>
+      <w:pPr>
+        <w:rPr>
+          <w:rFonts w:ascii="Times New Roman" w:hAnsi="Times New Roman" w:cs="Times New Roman"/>
+          <w:sz w:val="28"/>
+          <w:szCs w:val="28"/>
+          <w:lang w:val="en-US"/>
+        </w:rPr>
+      </w:pPr>
+      <w:r>
+        <w:rPr>
+          <w:rFonts w:ascii="Times New Roman" w:hAnsi="Times New Roman" w:cs="Times New Roman"/>
+          <w:sz w:val="28"/>
+          <w:szCs w:val="28"/>
+          <w:lang w:val="en-US"/>
+        </w:rPr>
+        <w:t xml:space="preserve">    </w:t>
+      </w:r>
+      <w:r>
+        <w:rPr>
+          <w:rFonts w:ascii="Times New Roman" w:hAnsi="Times New Roman" w:cs="Times New Roman"/>
+          <w:b/>
+          <w:bCs/>
+          <w:sz w:val="28"/>
+          <w:szCs w:val="28"/>
+          <w:lang w:val="en-US"/>
+        </w:rPr>
+        <w:t>def</w:t>
+      </w:r>
+      <w:r>
+        <w:rPr>
+          <w:rFonts w:ascii="Times New Roman" w:hAnsi="Times New Roman" w:cs="Times New Roman"/>
+          <w:sz w:val="28"/>
+          <w:szCs w:val="28"/>
+          <w:lang w:val="en-US"/>
+        </w:rPr>
+        <w:t xml:space="preserve"> </w:t>
+      </w:r>
+      <w:r>
+        <w:rPr>
+          <w:rFonts w:ascii="Times New Roman" w:hAnsi="Times New Roman" w:cs="Times New Roman"/>
+          <w:b/>
+          <w:bCs/>
+          <w:color w:val="EE0000"/>
+          <w:sz w:val="28"/>
+          <w:szCs w:val="28"/>
+          <w:lang w:val="en-US"/>
+        </w:rPr>
+        <w:t>__</w:t>
       </w:r>
       <w:proofErr w:type="spellStart"/>
       <w:r>
         <w:rPr>
           <w:rFonts w:ascii="Times New Roman" w:hAnsi="Times New Roman" w:cs="Times New Roman"/>
+          <w:b/>
+          <w:bCs/>
+          <w:color w:val="EE0000"/>
           <w:sz w:val="28"/>
           <w:szCs w:val="28"/>
           <w:lang w:val="en-US"/>
@@ -2536,11 +2854,43 @@
       <w:r>
         <w:rPr>
           <w:rFonts w:ascii="Times New Roman" w:hAnsi="Times New Roman" w:cs="Times New Roman"/>
-          <w:sz w:val="28"/>
-          <w:szCs w:val="28"/>
-          <w:lang w:val="en-US"/>
-        </w:rPr>
-        <w:t>__(self):</w:t>
+          <w:b/>
+          <w:bCs/>
+          <w:color w:val="EE0000"/>
+          <w:sz w:val="28"/>
+          <w:szCs w:val="28"/>
+          <w:lang w:val="en-US"/>
+        </w:rPr>
+        <w:t>__</w:t>
+      </w:r>
+      <w:r>
+        <w:rPr>
+          <w:rFonts w:ascii="Times New Roman" w:hAnsi="Times New Roman" w:cs="Times New Roman"/>
+          <w:sz w:val="28"/>
+          <w:szCs w:val="28"/>
+          <w:lang w:val="en-US"/>
+        </w:rPr>
+        <w:t>(</w:t>
+      </w:r>
+      <w:r>
+        <w:rPr>
+          <w:rFonts w:ascii="Times New Roman" w:hAnsi="Times New Roman" w:cs="Times New Roman"/>
+          <w:b/>
+          <w:bCs/>
+          <w:sz w:val="28"/>
+          <w:szCs w:val="28"/>
+          <w:lang w:val="en-US"/>
+        </w:rPr>
+        <w:t>self</w:t>
+      </w:r>
+      <w:r>
+        <w:rPr>
+          <w:rFonts w:ascii="Times New Roman" w:hAnsi="Times New Roman" w:cs="Times New Roman"/>
+          <w:sz w:val="28"/>
+          <w:szCs w:val="28"/>
+          <w:lang w:val="en-US"/>
+        </w:rPr>
+        <w:t>):</w:t>
       </w:r>
     </w:p>
     <w:p>
@@ -2605,11 +2955,22 @@
       <w:r>
         <w:rPr>
           <w:rFonts w:ascii="Times New Roman" w:hAnsi="Times New Roman" w:cs="Times New Roman"/>
-          <w:sz w:val="28"/>
-          <w:szCs w:val="28"/>
-          <w:lang w:val="en-US"/>
-        </w:rPr>
-        <w:t>neighbors]}</w:t>
+          <w:b/>
+          <w:bCs/>
+          <w:sz w:val="28"/>
+          <w:szCs w:val="28"/>
+          <w:lang w:val="en-US"/>
+        </w:rPr>
+        <w:t>neighbors</w:t>
+      </w:r>
+      <w:r>
+        <w:rPr>
+          <w:rFonts w:ascii="Times New Roman" w:hAnsi="Times New Roman" w:cs="Times New Roman"/>
+          <w:sz w:val="28"/>
+          <w:szCs w:val="28"/>
+          <w:lang w:val="en-US"/>
+        </w:rPr>
+        <w:t>]}</w:t>
       </w:r>
       <w:proofErr w:type="gramEnd"/>
     </w:p>
@@ -2639,12 +3000,241 @@
           <w:szCs w:val="28"/>
           <w:lang w:val="en-US"/>
         </w:rPr>
+        <w:t xml:space="preserve">    </w:t>
+      </w:r>
+      <w:r>
+        <w:rPr>
+          <w:rFonts w:ascii="Times New Roman" w:hAnsi="Times New Roman" w:cs="Times New Roman"/>
+          <w:b/>
+          <w:bCs/>
+          <w:sz w:val="28"/>
+          <w:szCs w:val="28"/>
+          <w:lang w:val="en-US"/>
+        </w:rPr>
+        <w:t>def</w:t>
+      </w:r>
+      <w:r>
+        <w:rPr>
+          <w:rFonts w:ascii="Times New Roman" w:hAnsi="Times New Roman" w:cs="Times New Roman"/>
+          <w:sz w:val="28"/>
+          <w:szCs w:val="28"/>
+          <w:lang w:val="en-US"/>
+        </w:rPr>
+        <w:t xml:space="preserve"> </w:t>
+      </w:r>
+      <w:proofErr w:type="spellStart"/>
+      <w:r>
+        <w:rPr>
+          <w:rFonts w:ascii="Times New Roman" w:hAnsi="Times New Roman" w:cs="Times New Roman"/>
+          <w:b/>
+          <w:bCs/>
+          <w:color w:val="EE0000"/>
+          <w:sz w:val="28"/>
+          <w:szCs w:val="28"/>
+          <w:lang w:val="en-US"/>
+        </w:rPr>
+        <w:t>add_</w:t>
+      </w:r>
+      <w:proofErr w:type="gramStart"/>
+      <w:r>
+        <w:rPr>
+          <w:rFonts w:ascii="Times New Roman" w:hAnsi="Times New Roman" w:cs="Times New Roman"/>
+          <w:b/>
+          <w:bCs/>
+          <w:color w:val="EE0000"/>
+          <w:sz w:val="28"/>
+          <w:szCs w:val="28"/>
+          <w:lang w:val="en-US"/>
+        </w:rPr>
+        <w:t>vertex</w:t>
+      </w:r>
+      <w:proofErr w:type="spellEnd"/>
+      <w:r>
+        <w:rPr>
+          <w:rFonts w:ascii="Times New Roman" w:hAnsi="Times New Roman" w:cs="Times New Roman"/>
+          <w:sz w:val="28"/>
+          <w:szCs w:val="28"/>
+          <w:lang w:val="en-US"/>
+        </w:rPr>
+        <w:t>(</w:t>
+      </w:r>
+      <w:proofErr w:type="gramEnd"/>
+      <w:r>
+        <w:rPr>
+          <w:rFonts w:ascii="Times New Roman" w:hAnsi="Times New Roman" w:cs="Times New Roman"/>
+          <w:b/>
+          <w:bCs/>
+          <w:sz w:val="28"/>
+          <w:szCs w:val="28"/>
+          <w:lang w:val="en-US"/>
+        </w:rPr>
+        <w:t>self</w:t>
+      </w:r>
+      <w:r>
+        <w:rPr>
+          <w:rFonts w:ascii="Times New Roman" w:hAnsi="Times New Roman" w:cs="Times New Roman"/>
+          <w:sz w:val="28"/>
+          <w:szCs w:val="28"/>
+          <w:lang w:val="en-US"/>
+        </w:rPr>
+        <w:t>, v):</w:t>
+      </w:r>
+    </w:p>
+    <w:p>
+      <w:pPr>
+        <w:rPr>
+          <w:rFonts w:ascii="Times New Roman" w:hAnsi="Times New Roman" w:cs="Times New Roman"/>
+          <w:sz w:val="28"/>
+          <w:szCs w:val="28"/>
+          <w:lang w:val="en-US"/>
+        </w:rPr>
+      </w:pPr>
+      <w:r>
+        <w:rPr>
+          <w:rFonts w:ascii="Times New Roman" w:hAnsi="Times New Roman" w:cs="Times New Roman"/>
+          <w:sz w:val="28"/>
+          <w:szCs w:val="28"/>
+          <w:lang w:val="en-US"/>
+        </w:rPr>
+        <w:t xml:space="preserve">       </w:t>
+      </w:r>
+      <w:r>
+        <w:rPr>
+          <w:rFonts w:ascii="Times New Roman" w:hAnsi="Times New Roman" w:cs="Times New Roman"/>
+          <w:b/>
+          <w:bCs/>
+          <w:sz w:val="28"/>
+          <w:szCs w:val="28"/>
+          <w:lang w:val="en-US"/>
+        </w:rPr>
+        <w:t xml:space="preserve"> if</w:t>
+      </w:r>
+      <w:r>
+        <w:rPr>
+          <w:rFonts w:ascii="Times New Roman" w:hAnsi="Times New Roman" w:cs="Times New Roman"/>
+          <w:sz w:val="28"/>
+          <w:szCs w:val="28"/>
+          <w:lang w:val="en-US"/>
+        </w:rPr>
+        <w:t xml:space="preserve"> v not in </w:t>
+      </w:r>
+      <w:proofErr w:type="spellStart"/>
+      <w:r>
+        <w:rPr>
+          <w:rFonts w:ascii="Times New Roman" w:hAnsi="Times New Roman" w:cs="Times New Roman"/>
+          <w:b/>
+          <w:bCs/>
+          <w:sz w:val="28"/>
+          <w:szCs w:val="28"/>
+          <w:lang w:val="en-US"/>
+        </w:rPr>
+        <w:t>self</w:t>
+      </w:r>
+      <w:r>
+        <w:rPr>
+          <w:rFonts w:ascii="Times New Roman" w:hAnsi="Times New Roman" w:cs="Times New Roman"/>
+          <w:sz w:val="28"/>
+          <w:szCs w:val="28"/>
+          <w:lang w:val="en-US"/>
+        </w:rPr>
+        <w:t>.adj</w:t>
+      </w:r>
+      <w:proofErr w:type="spellEnd"/>
+      <w:r>
+        <w:rPr>
+          <w:rFonts w:ascii="Times New Roman" w:hAnsi="Times New Roman" w:cs="Times New Roman"/>
+          <w:sz w:val="28"/>
+          <w:szCs w:val="28"/>
+          <w:lang w:val="en-US"/>
+        </w:rPr>
+        <w:t>:</w:t>
+      </w:r>
+    </w:p>
+    <w:p>
+      <w:pPr>
+        <w:rPr>
+          <w:rFonts w:ascii="Times New Roman" w:hAnsi="Times New Roman" w:cs="Times New Roman"/>
+          <w:sz w:val="28"/>
+          <w:szCs w:val="28"/>
+          <w:lang w:val="en-US"/>
+        </w:rPr>
+      </w:pPr>
+      <w:r>
+        <w:rPr>
+          <w:rFonts w:ascii="Times New Roman" w:hAnsi="Times New Roman" w:cs="Times New Roman"/>
+          <w:sz w:val="28"/>
+          <w:szCs w:val="28"/>
+          <w:lang w:val="en-US"/>
+        </w:rPr>
+        <w:t xml:space="preserve">            </w:t>
+      </w:r>
+      <w:proofErr w:type="spellStart"/>
+      <w:r>
+        <w:rPr>
+          <w:rFonts w:ascii="Times New Roman" w:hAnsi="Times New Roman" w:cs="Times New Roman"/>
+          <w:b/>
+          <w:bCs/>
+          <w:sz w:val="28"/>
+          <w:szCs w:val="28"/>
+          <w:lang w:val="en-US"/>
+        </w:rPr>
+        <w:t>self</w:t>
+      </w:r>
+      <w:r>
+        <w:rPr>
+          <w:rFonts w:ascii="Times New Roman" w:hAnsi="Times New Roman" w:cs="Times New Roman"/>
+          <w:sz w:val="28"/>
+          <w:szCs w:val="28"/>
+          <w:lang w:val="en-US"/>
+        </w:rPr>
+        <w:t>.adj</w:t>
+      </w:r>
+      <w:proofErr w:type="spellEnd"/>
+      <w:r>
+        <w:rPr>
+          <w:rFonts w:ascii="Times New Roman" w:hAnsi="Times New Roman" w:cs="Times New Roman"/>
+          <w:sz w:val="28"/>
+          <w:szCs w:val="28"/>
+          <w:lang w:val="en-US"/>
+        </w:rPr>
+        <w:t>[v] = []</w:t>
+      </w:r>
+    </w:p>
+    <w:p>
+      <w:pPr>
+        <w:rPr>
+          <w:rFonts w:ascii="Times New Roman" w:hAnsi="Times New Roman" w:cs="Times New Roman"/>
+          <w:sz w:val="28"/>
+          <w:szCs w:val="28"/>
+          <w:lang w:val="en-US"/>
+        </w:rPr>
+      </w:pPr>
+    </w:p>
+    <w:p>
+      <w:pPr>
+        <w:rPr>
+          <w:rFonts w:ascii="Times New Roman" w:hAnsi="Times New Roman" w:cs="Times New Roman"/>
+          <w:sz w:val="28"/>
+          <w:szCs w:val="28"/>
+          <w:lang w:val="en-US"/>
+        </w:rPr>
+      </w:pPr>
+      <w:r>
+        <w:rPr>
+          <w:rFonts w:ascii="Times New Roman" w:hAnsi="Times New Roman" w:cs="Times New Roman"/>
+          <w:sz w:val="28"/>
+          <w:szCs w:val="28"/>
+          <w:lang w:val="en-US"/>
+        </w:rPr>
         <w:t xml:space="preserve">    def </w:t>
       </w:r>
       <w:proofErr w:type="spellStart"/>
       <w:r>
         <w:rPr>
           <w:rFonts w:ascii="Times New Roman" w:hAnsi="Times New Roman" w:cs="Times New Roman"/>
+          <w:b/>
+          <w:bCs/>
+          <w:color w:val="EE0000"/>
           <w:sz w:val="28"/>
           <w:szCs w:val="28"/>
           <w:lang w:val="en-US"/>
@@ -2655,11 +3245,14 @@
       <w:r>
         <w:rPr>
           <w:rFonts w:ascii="Times New Roman" w:hAnsi="Times New Roman" w:cs="Times New Roman"/>
-          <w:sz w:val="28"/>
-          <w:szCs w:val="28"/>
-          <w:lang w:val="en-US"/>
-        </w:rPr>
-        <w:t>vertex</w:t>
+          <w:b/>
+          <w:bCs/>
+          <w:color w:val="EE0000"/>
+          <w:sz w:val="28"/>
+          <w:szCs w:val="28"/>
+          <w:lang w:val="en-US"/>
+        </w:rPr>
+        <w:t>edge</w:t>
       </w:r>
       <w:proofErr w:type="spellEnd"/>
       <w:r>
@@ -2675,30 +3268,754 @@
       <w:r>
         <w:rPr>
           <w:rFonts w:ascii="Times New Roman" w:hAnsi="Times New Roman" w:cs="Times New Roman"/>
+          <w:b/>
+          <w:bCs/>
+          <w:sz w:val="28"/>
+          <w:szCs w:val="28"/>
+          <w:lang w:val="en-US"/>
+        </w:rPr>
+        <w:t>self</w:t>
+      </w:r>
+      <w:r>
+        <w:rPr>
+          <w:rFonts w:ascii="Times New Roman" w:hAnsi="Times New Roman" w:cs="Times New Roman"/>
+          <w:sz w:val="28"/>
+          <w:szCs w:val="28"/>
+          <w:lang w:val="en-US"/>
+        </w:rPr>
+        <w:t>, u, v):</w:t>
+      </w:r>
+      <w:r>
+        <w:rPr>
+          <w:rFonts w:ascii="Times New Roman" w:hAnsi="Times New Roman" w:cs="Times New Roman"/>
+          <w:sz w:val="28"/>
+          <w:szCs w:val="28"/>
+          <w:lang w:val="en-US"/>
+        </w:rPr>
+        <w:t xml:space="preserve"> // </w:t>
+      </w:r>
+      <w:proofErr w:type="spellStart"/>
+      <w:r>
+        <w:rPr>
+          <w:rFonts w:ascii="Times New Roman" w:hAnsi="Times New Roman" w:cs="Times New Roman"/>
+          <w:b/>
+          <w:bCs/>
+          <w:sz w:val="28"/>
+          <w:szCs w:val="28"/>
+          <w:lang w:val="en-US"/>
+        </w:rPr>
+        <w:t>borda</w:t>
+      </w:r>
+      <w:proofErr w:type="spellEnd"/>
+    </w:p>
+    <w:p>
+      <w:pPr>
+        <w:rPr>
+          <w:rFonts w:ascii="Times New Roman" w:hAnsi="Times New Roman" w:cs="Times New Roman"/>
+          <w:sz w:val="28"/>
+          <w:szCs w:val="28"/>
+          <w:lang w:val="en-US"/>
+        </w:rPr>
+      </w:pPr>
+      <w:r>
+        <w:rPr>
+          <w:rFonts w:ascii="Times New Roman" w:hAnsi="Times New Roman" w:cs="Times New Roman"/>
+          <w:sz w:val="28"/>
+          <w:szCs w:val="28"/>
+          <w:lang w:val="en-US"/>
+        </w:rPr>
+        <w:t xml:space="preserve">        # </w:t>
+      </w:r>
+      <w:proofErr w:type="spellStart"/>
+      <w:r>
+        <w:rPr>
+          <w:rFonts w:ascii="Times New Roman" w:hAnsi="Times New Roman" w:cs="Times New Roman"/>
+          <w:sz w:val="28"/>
+          <w:szCs w:val="28"/>
+          <w:lang w:val="en-US"/>
+        </w:rPr>
+        <w:t>adiciona</w:t>
+      </w:r>
+      <w:proofErr w:type="spellEnd"/>
+      <w:r>
+        <w:rPr>
+          <w:rFonts w:ascii="Times New Roman" w:hAnsi="Times New Roman" w:cs="Times New Roman"/>
+          <w:sz w:val="28"/>
+          <w:szCs w:val="28"/>
+          <w:lang w:val="en-US"/>
+        </w:rPr>
+        <w:t xml:space="preserve"> </w:t>
+      </w:r>
+      <w:proofErr w:type="spellStart"/>
+      <w:r>
+        <w:rPr>
+          <w:rFonts w:ascii="Times New Roman" w:hAnsi="Times New Roman" w:cs="Times New Roman"/>
+          <w:sz w:val="28"/>
+          <w:szCs w:val="28"/>
+          <w:lang w:val="en-US"/>
+        </w:rPr>
+        <w:t>vértices</w:t>
+      </w:r>
+      <w:proofErr w:type="spellEnd"/>
+      <w:r>
+        <w:rPr>
+          <w:rFonts w:ascii="Times New Roman" w:hAnsi="Times New Roman" w:cs="Times New Roman"/>
+          <w:sz w:val="28"/>
+          <w:szCs w:val="28"/>
+          <w:lang w:val="en-US"/>
+        </w:rPr>
+        <w:t xml:space="preserve"> se </w:t>
+      </w:r>
+      <w:proofErr w:type="spellStart"/>
+      <w:r>
+        <w:rPr>
+          <w:rFonts w:ascii="Times New Roman" w:hAnsi="Times New Roman" w:cs="Times New Roman"/>
+          <w:sz w:val="28"/>
+          <w:szCs w:val="28"/>
+          <w:lang w:val="en-US"/>
+        </w:rPr>
+        <w:t>não</w:t>
+      </w:r>
+      <w:proofErr w:type="spellEnd"/>
+      <w:r>
+        <w:rPr>
+          <w:rFonts w:ascii="Times New Roman" w:hAnsi="Times New Roman" w:cs="Times New Roman"/>
+          <w:sz w:val="28"/>
+          <w:szCs w:val="28"/>
+          <w:lang w:val="en-US"/>
+        </w:rPr>
+        <w:t xml:space="preserve"> </w:t>
+      </w:r>
+      <w:proofErr w:type="spellStart"/>
+      <w:r>
+        <w:rPr>
+          <w:rFonts w:ascii="Times New Roman" w:hAnsi="Times New Roman" w:cs="Times New Roman"/>
+          <w:sz w:val="28"/>
+          <w:szCs w:val="28"/>
+          <w:lang w:val="en-US"/>
+        </w:rPr>
+        <w:t>existirem</w:t>
+      </w:r>
+      <w:proofErr w:type="spellEnd"/>
+    </w:p>
+    <w:p>
+      <w:pPr>
+        <w:rPr>
+          <w:rFonts w:ascii="Times New Roman" w:hAnsi="Times New Roman" w:cs="Times New Roman"/>
+          <w:sz w:val="28"/>
+          <w:szCs w:val="28"/>
+          <w:lang w:val="en-US"/>
+        </w:rPr>
+      </w:pPr>
+      <w:r>
+        <w:rPr>
+          <w:rFonts w:ascii="Times New Roman" w:hAnsi="Times New Roman" w:cs="Times New Roman"/>
+          <w:sz w:val="28"/>
+          <w:szCs w:val="28"/>
+          <w:lang w:val="en-US"/>
+        </w:rPr>
+        <w:t xml:space="preserve">        </w:t>
+      </w:r>
+      <w:r>
+        <w:rPr>
+          <w:rFonts w:ascii="Times New Roman" w:hAnsi="Times New Roman" w:cs="Times New Roman"/>
+          <w:b/>
+          <w:bCs/>
+          <w:sz w:val="28"/>
+          <w:szCs w:val="28"/>
+          <w:lang w:val="en-US"/>
+        </w:rPr>
+        <w:t>if</w:t>
+      </w:r>
+      <w:r>
+        <w:rPr>
+          <w:rFonts w:ascii="Times New Roman" w:hAnsi="Times New Roman" w:cs="Times New Roman"/>
+          <w:sz w:val="28"/>
+          <w:szCs w:val="28"/>
+          <w:lang w:val="en-US"/>
+        </w:rPr>
+        <w:t xml:space="preserve"> u not in </w:t>
+      </w:r>
+      <w:proofErr w:type="spellStart"/>
+      <w:r>
+        <w:rPr>
+          <w:rFonts w:ascii="Times New Roman" w:hAnsi="Times New Roman" w:cs="Times New Roman"/>
+          <w:sz w:val="28"/>
+          <w:szCs w:val="28"/>
+          <w:lang w:val="en-US"/>
+        </w:rPr>
+        <w:t>self.adj</w:t>
+      </w:r>
+      <w:proofErr w:type="spellEnd"/>
+      <w:r>
+        <w:rPr>
+          <w:rFonts w:ascii="Times New Roman" w:hAnsi="Times New Roman" w:cs="Times New Roman"/>
+          <w:sz w:val="28"/>
+          <w:szCs w:val="28"/>
+          <w:lang w:val="en-US"/>
+        </w:rPr>
+        <w:t>:</w:t>
+      </w:r>
+    </w:p>
+    <w:p>
+      <w:pPr>
+        <w:rPr>
+          <w:rFonts w:ascii="Times New Roman" w:hAnsi="Times New Roman" w:cs="Times New Roman"/>
+          <w:sz w:val="28"/>
+          <w:szCs w:val="28"/>
+          <w:lang w:val="en-US"/>
+        </w:rPr>
+      </w:pPr>
+      <w:r>
+        <w:rPr>
+          <w:rFonts w:ascii="Times New Roman" w:hAnsi="Times New Roman" w:cs="Times New Roman"/>
+          <w:sz w:val="28"/>
+          <w:szCs w:val="28"/>
+          <w:lang w:val="en-US"/>
+        </w:rPr>
+        <w:t xml:space="preserve">            </w:t>
+      </w:r>
+      <w:proofErr w:type="spellStart"/>
+      <w:r>
+        <w:rPr>
+          <w:rFonts w:ascii="Times New Roman" w:hAnsi="Times New Roman" w:cs="Times New Roman"/>
+          <w:sz w:val="28"/>
+          <w:szCs w:val="28"/>
+          <w:lang w:val="en-US"/>
+        </w:rPr>
+        <w:t>self.add_vertex</w:t>
+      </w:r>
+      <w:proofErr w:type="spellEnd"/>
+      <w:r>
+        <w:rPr>
+          <w:rFonts w:ascii="Times New Roman" w:hAnsi="Times New Roman" w:cs="Times New Roman"/>
+          <w:sz w:val="28"/>
+          <w:szCs w:val="28"/>
+          <w:lang w:val="en-US"/>
+        </w:rPr>
+        <w:t>(u)</w:t>
+      </w:r>
+    </w:p>
+    <w:p>
+      <w:pPr>
+        <w:rPr>
+          <w:rFonts w:ascii="Times New Roman" w:hAnsi="Times New Roman" w:cs="Times New Roman"/>
+          <w:sz w:val="28"/>
+          <w:szCs w:val="28"/>
+          <w:lang w:val="en-US"/>
+        </w:rPr>
+      </w:pPr>
+      <w:r>
+        <w:rPr>
+          <w:rFonts w:ascii="Times New Roman" w:hAnsi="Times New Roman" w:cs="Times New Roman"/>
+          <w:sz w:val="28"/>
+          <w:szCs w:val="28"/>
+          <w:lang w:val="en-US"/>
+        </w:rPr>
+        <w:t xml:space="preserve">        </w:t>
+      </w:r>
+      <w:r>
+        <w:rPr>
+          <w:rFonts w:ascii="Times New Roman" w:hAnsi="Times New Roman" w:cs="Times New Roman"/>
+          <w:b/>
+          <w:bCs/>
+          <w:sz w:val="28"/>
+          <w:szCs w:val="28"/>
+          <w:lang w:val="en-US"/>
+        </w:rPr>
+        <w:t>if</w:t>
+      </w:r>
+      <w:r>
+        <w:rPr>
+          <w:rFonts w:ascii="Times New Roman" w:hAnsi="Times New Roman" w:cs="Times New Roman"/>
+          <w:sz w:val="28"/>
+          <w:szCs w:val="28"/>
+          <w:lang w:val="en-US"/>
+        </w:rPr>
+        <w:t xml:space="preserve"> v not in </w:t>
+      </w:r>
+      <w:proofErr w:type="spellStart"/>
+      <w:r>
+        <w:rPr>
+          <w:rFonts w:ascii="Times New Roman" w:hAnsi="Times New Roman" w:cs="Times New Roman"/>
+          <w:sz w:val="28"/>
+          <w:szCs w:val="28"/>
+          <w:lang w:val="en-US"/>
+        </w:rPr>
+        <w:t>self.adj</w:t>
+      </w:r>
+      <w:proofErr w:type="spellEnd"/>
+      <w:r>
+        <w:rPr>
+          <w:rFonts w:ascii="Times New Roman" w:hAnsi="Times New Roman" w:cs="Times New Roman"/>
+          <w:sz w:val="28"/>
+          <w:szCs w:val="28"/>
+          <w:lang w:val="en-US"/>
+        </w:rPr>
+        <w:t>:</w:t>
+      </w:r>
+    </w:p>
+    <w:p>
+      <w:pPr>
+        <w:rPr>
+          <w:rFonts w:ascii="Times New Roman" w:hAnsi="Times New Roman" w:cs="Times New Roman"/>
+          <w:sz w:val="28"/>
+          <w:szCs w:val="28"/>
+        </w:rPr>
+      </w:pPr>
+      <w:r>
+        <w:rPr>
+          <w:rFonts w:ascii="Times New Roman" w:hAnsi="Times New Roman" w:cs="Times New Roman"/>
+          <w:sz w:val="28"/>
+          <w:szCs w:val="28"/>
+          <w:lang w:val="en-US"/>
+        </w:rPr>
+        <w:t xml:space="preserve">            </w:t>
+      </w:r>
+      <w:proofErr w:type="spellStart"/>
+      <w:r>
+        <w:rPr>
+          <w:rFonts w:ascii="Times New Roman" w:hAnsi="Times New Roman" w:cs="Times New Roman"/>
+          <w:sz w:val="28"/>
+          <w:szCs w:val="28"/>
+        </w:rPr>
+        <w:t>self.</w:t>
+      </w:r>
+      <w:r>
+        <w:rPr>
+          <w:rFonts w:ascii="Times New Roman" w:hAnsi="Times New Roman" w:cs="Times New Roman"/>
+          <w:b/>
+          <w:bCs/>
+          <w:color w:val="EE0000"/>
+          <w:sz w:val="28"/>
+          <w:szCs w:val="28"/>
+        </w:rPr>
+        <w:t>add_vertex</w:t>
+      </w:r>
+      <w:proofErr w:type="spellEnd"/>
+      <w:r>
+        <w:rPr>
+          <w:rFonts w:ascii="Times New Roman" w:hAnsi="Times New Roman" w:cs="Times New Roman"/>
+          <w:sz w:val="28"/>
+          <w:szCs w:val="28"/>
+        </w:rPr>
+        <w:t>(v)</w:t>
+      </w:r>
+    </w:p>
+    <w:p>
+      <w:pPr>
+        <w:rPr>
+          <w:rFonts w:ascii="Times New Roman" w:hAnsi="Times New Roman" w:cs="Times New Roman"/>
+          <w:sz w:val="28"/>
+          <w:szCs w:val="28"/>
+        </w:rPr>
+      </w:pPr>
+      <w:r>
+        <w:rPr>
+          <w:rFonts w:ascii="Times New Roman" w:hAnsi="Times New Roman" w:cs="Times New Roman"/>
+          <w:sz w:val="28"/>
+          <w:szCs w:val="28"/>
+        </w:rPr>
+        <w:t xml:space="preserve">        # grafo não-direcionado: adicionar em </w:t>
+      </w:r>
+      <w:proofErr w:type="gramStart"/>
+      <w:r>
+        <w:rPr>
+          <w:rFonts w:ascii="Times New Roman" w:hAnsi="Times New Roman" w:cs="Times New Roman"/>
+          <w:sz w:val="28"/>
+          <w:szCs w:val="28"/>
+        </w:rPr>
+        <w:t>ambas listas</w:t>
+      </w:r>
+      <w:proofErr w:type="gramEnd"/>
+      <w:r>
+        <w:rPr>
+          <w:rFonts w:ascii="Times New Roman" w:hAnsi="Times New Roman" w:cs="Times New Roman"/>
+          <w:sz w:val="28"/>
+          <w:szCs w:val="28"/>
+        </w:rPr>
+        <w:t xml:space="preserve"> (evitar duplicata)</w:t>
+      </w:r>
+    </w:p>
+    <w:p>
+      <w:pPr>
+        <w:rPr>
+          <w:rFonts w:ascii="Times New Roman" w:hAnsi="Times New Roman" w:cs="Times New Roman"/>
+          <w:sz w:val="28"/>
+          <w:szCs w:val="28"/>
+          <w:lang w:val="en-US"/>
+        </w:rPr>
+      </w:pPr>
+      <w:r>
+        <w:rPr>
+          <w:rFonts w:ascii="Times New Roman" w:hAnsi="Times New Roman" w:cs="Times New Roman"/>
+          <w:sz w:val="28"/>
+          <w:szCs w:val="28"/>
+        </w:rPr>
+        <w:t xml:space="preserve">       </w:t>
+      </w:r>
+      <w:r>
+        <w:rPr>
+          <w:rFonts w:ascii="Times New Roman" w:hAnsi="Times New Roman" w:cs="Times New Roman"/>
+          <w:b/>
+          <w:bCs/>
+          <w:sz w:val="28"/>
+          <w:szCs w:val="28"/>
+        </w:rPr>
+        <w:t xml:space="preserve"> </w:t>
+      </w:r>
+      <w:r>
+        <w:rPr>
+          <w:rFonts w:ascii="Times New Roman" w:hAnsi="Times New Roman" w:cs="Times New Roman"/>
+          <w:b/>
+          <w:bCs/>
+          <w:sz w:val="28"/>
+          <w:szCs w:val="28"/>
+          <w:lang w:val="en-US"/>
+        </w:rPr>
+        <w:t>if</w:t>
+      </w:r>
+      <w:r>
+        <w:rPr>
+          <w:rFonts w:ascii="Times New Roman" w:hAnsi="Times New Roman" w:cs="Times New Roman"/>
+          <w:sz w:val="28"/>
+          <w:szCs w:val="28"/>
+          <w:lang w:val="en-US"/>
+        </w:rPr>
+        <w:t xml:space="preserve"> v not in </w:t>
+      </w:r>
+      <w:proofErr w:type="spellStart"/>
+      <w:r>
+        <w:rPr>
+          <w:rFonts w:ascii="Times New Roman" w:hAnsi="Times New Roman" w:cs="Times New Roman"/>
+          <w:sz w:val="28"/>
+          <w:szCs w:val="28"/>
+          <w:lang w:val="en-US"/>
+        </w:rPr>
+        <w:t>self.</w:t>
+      </w:r>
+      <w:r>
+        <w:rPr>
+          <w:rFonts w:ascii="Times New Roman" w:hAnsi="Times New Roman" w:cs="Times New Roman"/>
+          <w:b/>
+          <w:bCs/>
+          <w:color w:val="EE0000"/>
+          <w:sz w:val="28"/>
+          <w:szCs w:val="28"/>
+          <w:lang w:val="en-US"/>
+        </w:rPr>
+        <w:t>adj</w:t>
+      </w:r>
+      <w:proofErr w:type="spellEnd"/>
+      <w:r>
+        <w:rPr>
+          <w:rFonts w:ascii="Times New Roman" w:hAnsi="Times New Roman" w:cs="Times New Roman"/>
+          <w:sz w:val="28"/>
+          <w:szCs w:val="28"/>
+          <w:lang w:val="en-US"/>
+        </w:rPr>
+        <w:t>[u]:</w:t>
+      </w:r>
+    </w:p>
+    <w:p>
+      <w:pPr>
+        <w:rPr>
+          <w:rFonts w:ascii="Times New Roman" w:hAnsi="Times New Roman" w:cs="Times New Roman"/>
+          <w:sz w:val="28"/>
+          <w:szCs w:val="28"/>
+          <w:lang w:val="en-US"/>
+        </w:rPr>
+      </w:pPr>
+      <w:r>
+        <w:rPr>
+          <w:rFonts w:ascii="Times New Roman" w:hAnsi="Times New Roman" w:cs="Times New Roman"/>
+          <w:sz w:val="28"/>
+          <w:szCs w:val="28"/>
+          <w:lang w:val="en-US"/>
+        </w:rPr>
+        <w:t xml:space="preserve">            </w:t>
+      </w:r>
+      <w:proofErr w:type="spellStart"/>
+      <w:r>
+        <w:rPr>
+          <w:rFonts w:ascii="Times New Roman" w:hAnsi="Times New Roman" w:cs="Times New Roman"/>
+          <w:sz w:val="28"/>
+          <w:szCs w:val="28"/>
+          <w:lang w:val="en-US"/>
+        </w:rPr>
+        <w:t>self.adj</w:t>
+      </w:r>
+      <w:proofErr w:type="spellEnd"/>
+      <w:r>
+        <w:rPr>
+          <w:rFonts w:ascii="Times New Roman" w:hAnsi="Times New Roman" w:cs="Times New Roman"/>
+          <w:sz w:val="28"/>
+          <w:szCs w:val="28"/>
+          <w:lang w:val="en-US"/>
+        </w:rPr>
+        <w:t>[u</w:t>
+      </w:r>
+      <w:proofErr w:type="gramStart"/>
+      <w:r>
+        <w:rPr>
+          <w:rFonts w:ascii="Times New Roman" w:hAnsi="Times New Roman" w:cs="Times New Roman"/>
+          <w:sz w:val="28"/>
+          <w:szCs w:val="28"/>
+          <w:lang w:val="en-US"/>
+        </w:rPr>
+        <w:t>].</w:t>
+      </w:r>
+      <w:r>
+        <w:rPr>
+          <w:rFonts w:ascii="Times New Roman" w:hAnsi="Times New Roman" w:cs="Times New Roman"/>
+          <w:b/>
+          <w:bCs/>
+          <w:sz w:val="28"/>
+          <w:szCs w:val="28"/>
+          <w:lang w:val="en-US"/>
+        </w:rPr>
+        <w:t>append</w:t>
+      </w:r>
+      <w:proofErr w:type="gramEnd"/>
+      <w:r>
+        <w:rPr>
+          <w:rFonts w:ascii="Times New Roman" w:hAnsi="Times New Roman" w:cs="Times New Roman"/>
+          <w:sz w:val="28"/>
+          <w:szCs w:val="28"/>
+          <w:lang w:val="en-US"/>
+        </w:rPr>
+        <w:t>(v)</w:t>
+      </w:r>
+    </w:p>
+    <w:p>
+      <w:pPr>
+        <w:rPr>
+          <w:rFonts w:ascii="Times New Roman" w:hAnsi="Times New Roman" w:cs="Times New Roman"/>
+          <w:sz w:val="28"/>
+          <w:szCs w:val="28"/>
+          <w:lang w:val="en-US"/>
+        </w:rPr>
+      </w:pPr>
+      <w:r>
+        <w:rPr>
+          <w:rFonts w:ascii="Times New Roman" w:hAnsi="Times New Roman" w:cs="Times New Roman"/>
+          <w:sz w:val="28"/>
+          <w:szCs w:val="28"/>
+          <w:lang w:val="en-US"/>
+        </w:rPr>
+        <w:t xml:space="preserve">       </w:t>
+      </w:r>
+      <w:r>
+        <w:rPr>
+          <w:rFonts w:ascii="Times New Roman" w:hAnsi="Times New Roman" w:cs="Times New Roman"/>
+          <w:b/>
+          <w:bCs/>
+          <w:sz w:val="28"/>
+          <w:szCs w:val="28"/>
+          <w:lang w:val="en-US"/>
+        </w:rPr>
+        <w:t xml:space="preserve"> if</w:t>
+      </w:r>
+      <w:r>
+        <w:rPr>
+          <w:rFonts w:ascii="Times New Roman" w:hAnsi="Times New Roman" w:cs="Times New Roman"/>
+          <w:sz w:val="28"/>
+          <w:szCs w:val="28"/>
+          <w:lang w:val="en-US"/>
+        </w:rPr>
+        <w:t xml:space="preserve"> u not in </w:t>
+      </w:r>
+      <w:proofErr w:type="spellStart"/>
+      <w:r>
+        <w:rPr>
+          <w:rFonts w:ascii="Times New Roman" w:hAnsi="Times New Roman" w:cs="Times New Roman"/>
+          <w:sz w:val="28"/>
+          <w:szCs w:val="28"/>
+          <w:lang w:val="en-US"/>
+        </w:rPr>
+        <w:t>self.</w:t>
+      </w:r>
+      <w:r>
+        <w:rPr>
+          <w:rFonts w:ascii="Times New Roman" w:hAnsi="Times New Roman" w:cs="Times New Roman"/>
+          <w:b/>
+          <w:bCs/>
+          <w:color w:val="EE0000"/>
+          <w:sz w:val="28"/>
+          <w:szCs w:val="28"/>
+          <w:lang w:val="en-US"/>
+        </w:rPr>
+        <w:t>adj</w:t>
+      </w:r>
+      <w:proofErr w:type="spellEnd"/>
+      <w:r>
+        <w:rPr>
+          <w:rFonts w:ascii="Times New Roman" w:hAnsi="Times New Roman" w:cs="Times New Roman"/>
+          <w:sz w:val="28"/>
+          <w:szCs w:val="28"/>
+          <w:lang w:val="en-US"/>
+        </w:rPr>
+        <w:t>[v]:</w:t>
+      </w:r>
+    </w:p>
+    <w:p>
+      <w:pPr>
+        <w:rPr>
+          <w:rFonts w:ascii="Times New Roman" w:hAnsi="Times New Roman" w:cs="Times New Roman"/>
+          <w:sz w:val="28"/>
+          <w:szCs w:val="28"/>
+          <w:lang w:val="en-US"/>
+        </w:rPr>
+      </w:pPr>
+      <w:r>
+        <w:rPr>
+          <w:rFonts w:ascii="Times New Roman" w:hAnsi="Times New Roman" w:cs="Times New Roman"/>
+          <w:sz w:val="28"/>
+          <w:szCs w:val="28"/>
+          <w:lang w:val="en-US"/>
+        </w:rPr>
+        <w:t xml:space="preserve">            </w:t>
+      </w:r>
+      <w:proofErr w:type="spellStart"/>
+      <w:r>
+        <w:rPr>
+          <w:rFonts w:ascii="Times New Roman" w:hAnsi="Times New Roman" w:cs="Times New Roman"/>
+          <w:sz w:val="28"/>
+          <w:szCs w:val="28"/>
+          <w:lang w:val="en-US"/>
+        </w:rPr>
+        <w:t>self.adj</w:t>
+      </w:r>
+      <w:proofErr w:type="spellEnd"/>
+      <w:r>
+        <w:rPr>
+          <w:rFonts w:ascii="Times New Roman" w:hAnsi="Times New Roman" w:cs="Times New Roman"/>
+          <w:sz w:val="28"/>
+          <w:szCs w:val="28"/>
+          <w:lang w:val="en-US"/>
+        </w:rPr>
+        <w:t>[v</w:t>
+      </w:r>
+      <w:proofErr w:type="gramStart"/>
+      <w:r>
+        <w:rPr>
+          <w:rFonts w:ascii="Times New Roman" w:hAnsi="Times New Roman" w:cs="Times New Roman"/>
+          <w:sz w:val="28"/>
+          <w:szCs w:val="28"/>
+          <w:lang w:val="en-US"/>
+        </w:rPr>
+        <w:t>].</w:t>
+      </w:r>
+      <w:r>
+        <w:rPr>
+          <w:rFonts w:ascii="Times New Roman" w:hAnsi="Times New Roman" w:cs="Times New Roman"/>
+          <w:b/>
+          <w:bCs/>
+          <w:sz w:val="28"/>
+          <w:szCs w:val="28"/>
+          <w:lang w:val="en-US"/>
+        </w:rPr>
+        <w:t>append</w:t>
+      </w:r>
+      <w:proofErr w:type="gramEnd"/>
+      <w:r>
+        <w:rPr>
+          <w:rFonts w:ascii="Times New Roman" w:hAnsi="Times New Roman" w:cs="Times New Roman"/>
+          <w:sz w:val="28"/>
+          <w:szCs w:val="28"/>
+          <w:lang w:val="en-US"/>
+        </w:rPr>
+        <w:t>(u)</w:t>
+      </w:r>
+    </w:p>
+    <w:p>
+      <w:pPr>
+        <w:rPr>
+          <w:rFonts w:ascii="Times New Roman" w:hAnsi="Times New Roman" w:cs="Times New Roman"/>
+          <w:sz w:val="28"/>
+          <w:szCs w:val="28"/>
+          <w:lang w:val="en-US"/>
+        </w:rPr>
+      </w:pPr>
+    </w:p>
+    <w:p>
+      <w:pPr>
+        <w:rPr>
+          <w:rFonts w:ascii="Times New Roman" w:hAnsi="Times New Roman" w:cs="Times New Roman"/>
+          <w:sz w:val="28"/>
+          <w:szCs w:val="28"/>
+          <w:lang w:val="en-US"/>
+        </w:rPr>
+      </w:pPr>
+      <w:r>
+        <w:rPr>
+          <w:rFonts w:ascii="Times New Roman" w:hAnsi="Times New Roman" w:cs="Times New Roman"/>
+          <w:sz w:val="28"/>
+          <w:szCs w:val="28"/>
+          <w:lang w:val="en-US"/>
+        </w:rPr>
+        <w:t xml:space="preserve">    </w:t>
+      </w:r>
+      <w:r>
+        <w:rPr>
+          <w:rFonts w:ascii="Times New Roman" w:hAnsi="Times New Roman" w:cs="Times New Roman"/>
+          <w:b/>
+          <w:bCs/>
+          <w:sz w:val="28"/>
+          <w:szCs w:val="28"/>
+          <w:lang w:val="en-US"/>
+        </w:rPr>
+        <w:t>def</w:t>
+      </w:r>
+      <w:r>
+        <w:rPr>
+          <w:rFonts w:ascii="Times New Roman" w:hAnsi="Times New Roman" w:cs="Times New Roman"/>
+          <w:sz w:val="28"/>
+          <w:szCs w:val="28"/>
+          <w:lang w:val="en-US"/>
+        </w:rPr>
+        <w:t xml:space="preserve"> </w:t>
+      </w:r>
+      <w:proofErr w:type="gramStart"/>
+      <w:r>
+        <w:rPr>
+          <w:rFonts w:ascii="Times New Roman" w:hAnsi="Times New Roman" w:cs="Times New Roman"/>
+          <w:b/>
+          <w:bCs/>
+          <w:color w:val="EE0000"/>
+          <w:sz w:val="28"/>
+          <w:szCs w:val="28"/>
+          <w:lang w:val="en-US"/>
+        </w:rPr>
+        <w:t>neighbors</w:t>
+      </w:r>
+      <w:r>
+        <w:rPr>
+          <w:rFonts w:ascii="Times New Roman" w:hAnsi="Times New Roman" w:cs="Times New Roman"/>
+          <w:sz w:val="28"/>
+          <w:szCs w:val="28"/>
+          <w:lang w:val="en-US"/>
+        </w:rPr>
+        <w:t>(</w:t>
+      </w:r>
+      <w:proofErr w:type="gramEnd"/>
+      <w:r>
+        <w:rPr>
+          <w:rFonts w:ascii="Times New Roman" w:hAnsi="Times New Roman" w:cs="Times New Roman"/>
           <w:sz w:val="28"/>
           <w:szCs w:val="28"/>
           <w:lang w:val="en-US"/>
         </w:rPr>
         <w:t>self, v):</w:t>
       </w:r>
-    </w:p>
-    <w:p>
-      <w:pPr>
-        <w:rPr>
-          <w:rFonts w:ascii="Times New Roman" w:hAnsi="Times New Roman" w:cs="Times New Roman"/>
-          <w:sz w:val="28"/>
-          <w:szCs w:val="28"/>
-          <w:lang w:val="en-US"/>
-        </w:rPr>
-      </w:pPr>
-      <w:r>
-        <w:rPr>
-          <w:rFonts w:ascii="Times New Roman" w:hAnsi="Times New Roman" w:cs="Times New Roman"/>
-          <w:sz w:val="28"/>
-          <w:szCs w:val="28"/>
-          <w:lang w:val="en-US"/>
-        </w:rPr>
-        <w:t xml:space="preserve">        if v not in </w:t>
+      <w:r>
+        <w:rPr>
+          <w:rFonts w:ascii="Times New Roman" w:hAnsi="Times New Roman" w:cs="Times New Roman"/>
+          <w:sz w:val="28"/>
+          <w:szCs w:val="28"/>
+          <w:lang w:val="en-US"/>
+        </w:rPr>
+        <w:t xml:space="preserve"> // </w:t>
       </w:r>
       <w:proofErr w:type="spellStart"/>
       <w:r>
@@ -2708,46 +4025,99 @@
           <w:szCs w:val="28"/>
           <w:lang w:val="en-US"/>
         </w:rPr>
-        <w:t>self.adj</w:t>
+        <w:t>vizinhas</w:t>
       </w:r>
       <w:proofErr w:type="spellEnd"/>
-      <w:r>
-        <w:rPr>
-          <w:rFonts w:ascii="Times New Roman" w:hAnsi="Times New Roman" w:cs="Times New Roman"/>
-          <w:sz w:val="28"/>
-          <w:szCs w:val="28"/>
-          <w:lang w:val="en-US"/>
-        </w:rPr>
-        <w:t>:</w:t>
-      </w:r>
-    </w:p>
-    <w:p>
-      <w:pPr>
-        <w:rPr>
-          <w:rFonts w:ascii="Times New Roman" w:hAnsi="Times New Roman" w:cs="Times New Roman"/>
-          <w:sz w:val="28"/>
-          <w:szCs w:val="28"/>
-          <w:lang w:val="en-US"/>
-        </w:rPr>
-      </w:pPr>
-      <w:r>
-        <w:rPr>
-          <w:rFonts w:ascii="Times New Roman" w:hAnsi="Times New Roman" w:cs="Times New Roman"/>
-          <w:sz w:val="28"/>
-          <w:szCs w:val="28"/>
-          <w:lang w:val="en-US"/>
-        </w:rPr>
-        <w:t xml:space="preserve">            </w:t>
+    </w:p>
+    <w:p>
+      <w:pPr>
+        <w:rPr>
+          <w:rFonts w:ascii="Times New Roman" w:hAnsi="Times New Roman" w:cs="Times New Roman"/>
+          <w:sz w:val="28"/>
+          <w:szCs w:val="28"/>
+          <w:lang w:val="en-US"/>
+        </w:rPr>
+      </w:pPr>
+      <w:r>
+        <w:rPr>
+          <w:rFonts w:ascii="Times New Roman" w:hAnsi="Times New Roman" w:cs="Times New Roman"/>
+          <w:sz w:val="28"/>
+          <w:szCs w:val="28"/>
+          <w:lang w:val="en-US"/>
+        </w:rPr>
+        <w:t xml:space="preserve">        </w:t>
+      </w:r>
+      <w:r>
+        <w:rPr>
+          <w:rFonts w:ascii="Times New Roman" w:hAnsi="Times New Roman" w:cs="Times New Roman"/>
+          <w:b/>
+          <w:bCs/>
+          <w:sz w:val="28"/>
+          <w:szCs w:val="28"/>
+          <w:lang w:val="en-US"/>
+        </w:rPr>
+        <w:t>return</w:t>
+      </w:r>
+      <w:r>
+        <w:rPr>
+          <w:rFonts w:ascii="Times New Roman" w:hAnsi="Times New Roman" w:cs="Times New Roman"/>
+          <w:sz w:val="28"/>
+          <w:szCs w:val="28"/>
+          <w:lang w:val="en-US"/>
+        </w:rPr>
+        <w:t xml:space="preserve"> </w:t>
+      </w:r>
+      <w:proofErr w:type="gramStart"/>
+      <w:r>
+        <w:rPr>
+          <w:rFonts w:ascii="Times New Roman" w:hAnsi="Times New Roman" w:cs="Times New Roman"/>
+          <w:sz w:val="28"/>
+          <w:szCs w:val="28"/>
+          <w:lang w:val="en-US"/>
+        </w:rPr>
+        <w:t>list(</w:t>
       </w:r>
       <w:proofErr w:type="spellStart"/>
       <w:r>
         <w:rPr>
           <w:rFonts w:ascii="Times New Roman" w:hAnsi="Times New Roman" w:cs="Times New Roman"/>
-          <w:sz w:val="28"/>
-          <w:szCs w:val="28"/>
-          <w:lang w:val="en-US"/>
-        </w:rPr>
-        <w:t>self.adj</w:t>
+          <w:b/>
+          <w:bCs/>
+          <w:sz w:val="28"/>
+          <w:szCs w:val="28"/>
+          <w:lang w:val="en-US"/>
+        </w:rPr>
+        <w:t>self</w:t>
+      </w:r>
+      <w:r>
+        <w:rPr>
+          <w:rFonts w:ascii="Times New Roman" w:hAnsi="Times New Roman" w:cs="Times New Roman"/>
+          <w:sz w:val="28"/>
+          <w:szCs w:val="28"/>
+          <w:lang w:val="en-US"/>
+        </w:rPr>
+        <w:t>.</w:t>
+      </w:r>
+      <w:r>
+        <w:rPr>
+          <w:rFonts w:ascii="Times New Roman" w:hAnsi="Times New Roman" w:cs="Times New Roman"/>
+          <w:b/>
+          <w:bCs/>
+          <w:color w:val="EE0000"/>
+          <w:sz w:val="28"/>
+          <w:szCs w:val="28"/>
+          <w:lang w:val="en-US"/>
+        </w:rPr>
+        <w:t>adj</w:t>
+      </w:r>
+      <w:r>
+        <w:rPr>
+          <w:rFonts w:ascii="Times New Roman" w:hAnsi="Times New Roman" w:cs="Times New Roman"/>
+          <w:sz w:val="28"/>
+          <w:szCs w:val="28"/>
+          <w:lang w:val="en-US"/>
+        </w:rPr>
+        <w:t>.get</w:t>
       </w:r>
       <w:proofErr w:type="spellEnd"/>
       <w:r>
@@ -2757,65 +4127,6 @@
           <w:szCs w:val="28"/>
           <w:lang w:val="en-US"/>
         </w:rPr>
-        <w:t>[v] = []</w:t>
-      </w:r>
-    </w:p>
-    <w:p>
-      <w:pPr>
-        <w:rPr>
-          <w:rFonts w:ascii="Times New Roman" w:hAnsi="Times New Roman" w:cs="Times New Roman"/>
-          <w:sz w:val="28"/>
-          <w:szCs w:val="28"/>
-          <w:lang w:val="en-US"/>
-        </w:rPr>
-      </w:pPr>
-    </w:p>
-    <w:p>
-      <w:pPr>
-        <w:rPr>
-          <w:rFonts w:ascii="Times New Roman" w:hAnsi="Times New Roman" w:cs="Times New Roman"/>
-          <w:sz w:val="28"/>
-          <w:szCs w:val="28"/>
-          <w:lang w:val="en-US"/>
-        </w:rPr>
-      </w:pPr>
-      <w:r>
-        <w:rPr>
-          <w:rFonts w:ascii="Times New Roman" w:hAnsi="Times New Roman" w:cs="Times New Roman"/>
-          <w:sz w:val="28"/>
-          <w:szCs w:val="28"/>
-          <w:lang w:val="en-US"/>
-        </w:rPr>
-        <w:t xml:space="preserve">    def </w:t>
-      </w:r>
-      <w:proofErr w:type="spellStart"/>
-      <w:r>
-        <w:rPr>
-          <w:rFonts w:ascii="Times New Roman" w:hAnsi="Times New Roman" w:cs="Times New Roman"/>
-          <w:sz w:val="28"/>
-          <w:szCs w:val="28"/>
-          <w:lang w:val="en-US"/>
-        </w:rPr>
-        <w:t>add_</w:t>
-      </w:r>
-      <w:proofErr w:type="gramStart"/>
-      <w:r>
-        <w:rPr>
-          <w:rFonts w:ascii="Times New Roman" w:hAnsi="Times New Roman" w:cs="Times New Roman"/>
-          <w:sz w:val="28"/>
-          <w:szCs w:val="28"/>
-          <w:lang w:val="en-US"/>
-        </w:rPr>
-        <w:t>edge</w:t>
-      </w:r>
-      <w:proofErr w:type="spellEnd"/>
-      <w:r>
-        <w:rPr>
-          <w:rFonts w:ascii="Times New Roman" w:hAnsi="Times New Roman" w:cs="Times New Roman"/>
-          <w:sz w:val="28"/>
-          <w:szCs w:val="28"/>
-          <w:lang w:val="en-US"/>
-        </w:rPr>
         <w:t>(</w:t>
       </w:r>
       <w:proofErr w:type="gramEnd"/>
@@ -2826,38 +4137,39 @@
           <w:szCs w:val="28"/>
           <w:lang w:val="en-US"/>
         </w:rPr>
-        <w:t>self, u, v):</w:t>
-      </w:r>
-    </w:p>
-    <w:p>
-      <w:pPr>
-        <w:rPr>
-          <w:rFonts w:ascii="Times New Roman" w:hAnsi="Times New Roman" w:cs="Times New Roman"/>
-          <w:sz w:val="28"/>
-          <w:szCs w:val="28"/>
-          <w:lang w:val="en-US"/>
-        </w:rPr>
-      </w:pPr>
-      <w:r>
-        <w:rPr>
-          <w:rFonts w:ascii="Times New Roman" w:hAnsi="Times New Roman" w:cs="Times New Roman"/>
-          <w:sz w:val="28"/>
-          <w:szCs w:val="28"/>
-          <w:lang w:val="en-US"/>
-        </w:rPr>
-        <w:t xml:space="preserve">        # </w:t>
-      </w:r>
-      <w:proofErr w:type="spellStart"/>
-      <w:r>
-        <w:rPr>
-          <w:rFonts w:ascii="Times New Roman" w:hAnsi="Times New Roman" w:cs="Times New Roman"/>
-          <w:sz w:val="28"/>
-          <w:szCs w:val="28"/>
-          <w:lang w:val="en-US"/>
-        </w:rPr>
-        <w:t>adiciona</w:t>
-      </w:r>
-      <w:proofErr w:type="spellEnd"/>
+        <w:t>v, []))</w:t>
+      </w:r>
+    </w:p>
+    <w:p>
+      <w:pPr>
+        <w:rPr>
+          <w:rFonts w:ascii="Times New Roman" w:hAnsi="Times New Roman" w:cs="Times New Roman"/>
+          <w:sz w:val="28"/>
+          <w:szCs w:val="28"/>
+          <w:lang w:val="en-US"/>
+        </w:rPr>
+      </w:pPr>
+      <w:r>
+        <w:rPr>
+          <w:rFonts w:ascii="Times New Roman" w:hAnsi="Times New Roman" w:cs="Times New Roman"/>
+          <w:sz w:val="28"/>
+          <w:szCs w:val="28"/>
+          <w:lang w:val="en-US"/>
+        </w:rPr>
+        <w:lastRenderedPageBreak/>
+        <w:t xml:space="preserve">    </w:t>
+      </w:r>
+      <w:r>
+        <w:rPr>
+          <w:rFonts w:ascii="Times New Roman" w:hAnsi="Times New Roman" w:cs="Times New Roman"/>
+          <w:b/>
+          <w:bCs/>
+          <w:sz w:val="28"/>
+          <w:szCs w:val="28"/>
+          <w:lang w:val="en-US"/>
+        </w:rPr>
+        <w:t>def</w:t>
+      </w:r>
       <w:r>
         <w:rPr>
           <w:rFonts w:ascii="Times New Roman" w:hAnsi="Times New Roman" w:cs="Times New Roman"/>
@@ -2867,614 +4179,84 @@
         </w:rPr>
         <w:t xml:space="preserve"> </w:t>
       </w:r>
-      <w:proofErr w:type="spellStart"/>
-      <w:r>
-        <w:rPr>
-          <w:rFonts w:ascii="Times New Roman" w:hAnsi="Times New Roman" w:cs="Times New Roman"/>
-          <w:sz w:val="28"/>
-          <w:szCs w:val="28"/>
-          <w:lang w:val="en-US"/>
-        </w:rPr>
-        <w:t>vértices</w:t>
-      </w:r>
-      <w:proofErr w:type="spellEnd"/>
-      <w:r>
-        <w:rPr>
-          <w:rFonts w:ascii="Times New Roman" w:hAnsi="Times New Roman" w:cs="Times New Roman"/>
-          <w:sz w:val="28"/>
-          <w:szCs w:val="28"/>
-          <w:lang w:val="en-US"/>
-        </w:rPr>
-        <w:t xml:space="preserve"> se </w:t>
-      </w:r>
-      <w:proofErr w:type="spellStart"/>
-      <w:r>
-        <w:rPr>
-          <w:rFonts w:ascii="Times New Roman" w:hAnsi="Times New Roman" w:cs="Times New Roman"/>
-          <w:sz w:val="28"/>
-          <w:szCs w:val="28"/>
-          <w:lang w:val="en-US"/>
-        </w:rPr>
-        <w:t>não</w:t>
-      </w:r>
-      <w:proofErr w:type="spellEnd"/>
-      <w:r>
-        <w:rPr>
-          <w:rFonts w:ascii="Times New Roman" w:hAnsi="Times New Roman" w:cs="Times New Roman"/>
-          <w:sz w:val="28"/>
-          <w:szCs w:val="28"/>
-          <w:lang w:val="en-US"/>
-        </w:rPr>
-        <w:t xml:space="preserve"> </w:t>
-      </w:r>
-      <w:proofErr w:type="spellStart"/>
-      <w:r>
-        <w:rPr>
-          <w:rFonts w:ascii="Times New Roman" w:hAnsi="Times New Roman" w:cs="Times New Roman"/>
-          <w:sz w:val="28"/>
-          <w:szCs w:val="28"/>
-          <w:lang w:val="en-US"/>
-        </w:rPr>
-        <w:t>existirem</w:t>
-      </w:r>
-      <w:proofErr w:type="spellEnd"/>
-    </w:p>
-    <w:p>
-      <w:pPr>
-        <w:rPr>
-          <w:rFonts w:ascii="Times New Roman" w:hAnsi="Times New Roman" w:cs="Times New Roman"/>
-          <w:sz w:val="28"/>
-          <w:szCs w:val="28"/>
-          <w:lang w:val="en-US"/>
-        </w:rPr>
-      </w:pPr>
-      <w:r>
-        <w:rPr>
-          <w:rFonts w:ascii="Times New Roman" w:hAnsi="Times New Roman" w:cs="Times New Roman"/>
-          <w:sz w:val="28"/>
-          <w:szCs w:val="28"/>
-          <w:lang w:val="en-US"/>
-        </w:rPr>
-        <w:t xml:space="preserve">        if u not in </w:t>
-      </w:r>
-      <w:proofErr w:type="spellStart"/>
-      <w:r>
-        <w:rPr>
-          <w:rFonts w:ascii="Times New Roman" w:hAnsi="Times New Roman" w:cs="Times New Roman"/>
-          <w:sz w:val="28"/>
-          <w:szCs w:val="28"/>
-          <w:lang w:val="en-US"/>
-        </w:rPr>
-        <w:t>self.adj</w:t>
-      </w:r>
-      <w:proofErr w:type="spellEnd"/>
-      <w:r>
-        <w:rPr>
-          <w:rFonts w:ascii="Times New Roman" w:hAnsi="Times New Roman" w:cs="Times New Roman"/>
-          <w:sz w:val="28"/>
-          <w:szCs w:val="28"/>
-          <w:lang w:val="en-US"/>
-        </w:rPr>
-        <w:t>:</w:t>
-      </w:r>
-    </w:p>
-    <w:p>
-      <w:pPr>
-        <w:rPr>
-          <w:rFonts w:ascii="Times New Roman" w:hAnsi="Times New Roman" w:cs="Times New Roman"/>
-          <w:sz w:val="28"/>
-          <w:szCs w:val="28"/>
-          <w:lang w:val="en-US"/>
-        </w:rPr>
-      </w:pPr>
-      <w:r>
-        <w:rPr>
-          <w:rFonts w:ascii="Times New Roman" w:hAnsi="Times New Roman" w:cs="Times New Roman"/>
-          <w:sz w:val="28"/>
-          <w:szCs w:val="28"/>
-          <w:lang w:val="en-US"/>
-        </w:rPr>
-        <w:t xml:space="preserve">            </w:t>
-      </w:r>
-      <w:proofErr w:type="spellStart"/>
-      <w:r>
-        <w:rPr>
-          <w:rFonts w:ascii="Times New Roman" w:hAnsi="Times New Roman" w:cs="Times New Roman"/>
-          <w:sz w:val="28"/>
-          <w:szCs w:val="28"/>
-          <w:lang w:val="en-US"/>
-        </w:rPr>
-        <w:t>self.add_vertex</w:t>
-      </w:r>
-      <w:proofErr w:type="spellEnd"/>
-      <w:r>
-        <w:rPr>
-          <w:rFonts w:ascii="Times New Roman" w:hAnsi="Times New Roman" w:cs="Times New Roman"/>
-          <w:sz w:val="28"/>
-          <w:szCs w:val="28"/>
-          <w:lang w:val="en-US"/>
-        </w:rPr>
-        <w:t>(u)</w:t>
-      </w:r>
-    </w:p>
-    <w:p>
-      <w:pPr>
-        <w:rPr>
-          <w:rFonts w:ascii="Times New Roman" w:hAnsi="Times New Roman" w:cs="Times New Roman"/>
-          <w:sz w:val="28"/>
-          <w:szCs w:val="28"/>
-          <w:lang w:val="en-US"/>
-        </w:rPr>
-      </w:pPr>
-      <w:r>
-        <w:rPr>
-          <w:rFonts w:ascii="Times New Roman" w:hAnsi="Times New Roman" w:cs="Times New Roman"/>
-          <w:sz w:val="28"/>
-          <w:szCs w:val="28"/>
-          <w:lang w:val="en-US"/>
-        </w:rPr>
-        <w:t xml:space="preserve">        if v not in </w:t>
-      </w:r>
-      <w:proofErr w:type="spellStart"/>
-      <w:r>
-        <w:rPr>
-          <w:rFonts w:ascii="Times New Roman" w:hAnsi="Times New Roman" w:cs="Times New Roman"/>
-          <w:sz w:val="28"/>
-          <w:szCs w:val="28"/>
-          <w:lang w:val="en-US"/>
-        </w:rPr>
-        <w:t>self.adj</w:t>
-      </w:r>
-      <w:proofErr w:type="spellEnd"/>
-      <w:r>
-        <w:rPr>
-          <w:rFonts w:ascii="Times New Roman" w:hAnsi="Times New Roman" w:cs="Times New Roman"/>
-          <w:sz w:val="28"/>
-          <w:szCs w:val="28"/>
-          <w:lang w:val="en-US"/>
-        </w:rPr>
-        <w:t>:</w:t>
-      </w:r>
-    </w:p>
-    <w:p>
-      <w:pPr>
-        <w:rPr>
-          <w:rFonts w:ascii="Times New Roman" w:hAnsi="Times New Roman" w:cs="Times New Roman"/>
-          <w:sz w:val="28"/>
-          <w:szCs w:val="28"/>
-        </w:rPr>
-      </w:pPr>
-      <w:r>
-        <w:rPr>
-          <w:rFonts w:ascii="Times New Roman" w:hAnsi="Times New Roman" w:cs="Times New Roman"/>
-          <w:sz w:val="28"/>
-          <w:szCs w:val="28"/>
-          <w:lang w:val="en-US"/>
-        </w:rPr>
-        <w:t xml:space="preserve">            </w:t>
-      </w:r>
-      <w:proofErr w:type="spellStart"/>
-      <w:r>
-        <w:rPr>
-          <w:rFonts w:ascii="Times New Roman" w:hAnsi="Times New Roman" w:cs="Times New Roman"/>
-          <w:sz w:val="28"/>
-          <w:szCs w:val="28"/>
-        </w:rPr>
-        <w:t>self.add_vertex</w:t>
-      </w:r>
-      <w:proofErr w:type="spellEnd"/>
-      <w:r>
-        <w:rPr>
-          <w:rFonts w:ascii="Times New Roman" w:hAnsi="Times New Roman" w:cs="Times New Roman"/>
-          <w:sz w:val="28"/>
-          <w:szCs w:val="28"/>
-        </w:rPr>
-        <w:t>(v)</w:t>
-      </w:r>
-    </w:p>
-    <w:p>
-      <w:pPr>
-        <w:rPr>
-          <w:rFonts w:ascii="Times New Roman" w:hAnsi="Times New Roman" w:cs="Times New Roman"/>
-          <w:sz w:val="28"/>
-          <w:szCs w:val="28"/>
-        </w:rPr>
-      </w:pPr>
-      <w:r>
-        <w:rPr>
-          <w:rFonts w:ascii="Times New Roman" w:hAnsi="Times New Roman" w:cs="Times New Roman"/>
-          <w:sz w:val="28"/>
-          <w:szCs w:val="28"/>
-        </w:rPr>
-        <w:t xml:space="preserve">        # grafo não-direcionado: adicionar em </w:t>
-      </w:r>
-      <w:proofErr w:type="gramStart"/>
-      <w:r>
-        <w:rPr>
-          <w:rFonts w:ascii="Times New Roman" w:hAnsi="Times New Roman" w:cs="Times New Roman"/>
-          <w:sz w:val="28"/>
-          <w:szCs w:val="28"/>
-        </w:rPr>
-        <w:t>ambas listas</w:t>
-      </w:r>
-      <w:proofErr w:type="gramEnd"/>
-      <w:r>
-        <w:rPr>
-          <w:rFonts w:ascii="Times New Roman" w:hAnsi="Times New Roman" w:cs="Times New Roman"/>
-          <w:sz w:val="28"/>
-          <w:szCs w:val="28"/>
-        </w:rPr>
-        <w:t xml:space="preserve"> (evitar duplicata)</w:t>
-      </w:r>
-    </w:p>
-    <w:p>
-      <w:pPr>
-        <w:rPr>
-          <w:rFonts w:ascii="Times New Roman" w:hAnsi="Times New Roman" w:cs="Times New Roman"/>
-          <w:sz w:val="28"/>
-          <w:szCs w:val="28"/>
-          <w:lang w:val="en-US"/>
-        </w:rPr>
-      </w:pPr>
-      <w:r>
-        <w:rPr>
-          <w:rFonts w:ascii="Times New Roman" w:hAnsi="Times New Roman" w:cs="Times New Roman"/>
-          <w:sz w:val="28"/>
-          <w:szCs w:val="28"/>
+      <w:r>
+        <w:rPr>
+          <w:rFonts w:ascii="Times New Roman" w:hAnsi="Times New Roman" w:cs="Times New Roman"/>
+          <w:b/>
+          <w:bCs/>
+          <w:color w:val="EE0000"/>
+          <w:sz w:val="28"/>
+          <w:szCs w:val="28"/>
+          <w:lang w:val="en-US"/>
+        </w:rPr>
+        <w:t>__str__</w:t>
+      </w:r>
+      <w:r>
+        <w:rPr>
+          <w:rFonts w:ascii="Times New Roman" w:hAnsi="Times New Roman" w:cs="Times New Roman"/>
+          <w:sz w:val="28"/>
+          <w:szCs w:val="28"/>
+          <w:lang w:val="en-US"/>
+        </w:rPr>
+        <w:t>(self):</w:t>
+      </w:r>
+    </w:p>
+    <w:p>
+      <w:pPr>
+        <w:rPr>
+          <w:rFonts w:ascii="Times New Roman" w:hAnsi="Times New Roman" w:cs="Times New Roman"/>
+          <w:sz w:val="28"/>
+          <w:szCs w:val="28"/>
+          <w:lang w:val="en-US"/>
+        </w:rPr>
+      </w:pPr>
+      <w:r>
+        <w:rPr>
+          <w:rFonts w:ascii="Times New Roman" w:hAnsi="Times New Roman" w:cs="Times New Roman"/>
+          <w:sz w:val="28"/>
+          <w:szCs w:val="28"/>
+          <w:lang w:val="en-US"/>
+        </w:rPr>
+        <w:t xml:space="preserve">        s = []</w:t>
+      </w:r>
+    </w:p>
+    <w:p>
+      <w:pPr>
+        <w:rPr>
+          <w:rFonts w:ascii="Times New Roman" w:hAnsi="Times New Roman" w:cs="Times New Roman"/>
+          <w:sz w:val="28"/>
+          <w:szCs w:val="28"/>
+          <w:lang w:val="en-US"/>
+        </w:rPr>
+      </w:pPr>
+      <w:r>
+        <w:rPr>
+          <w:rFonts w:ascii="Times New Roman" w:hAnsi="Times New Roman" w:cs="Times New Roman"/>
+          <w:sz w:val="28"/>
+          <w:szCs w:val="28"/>
+          <w:lang w:val="en-US"/>
         </w:rPr>
         <w:t xml:space="preserve">        </w:t>
       </w:r>
       <w:r>
         <w:rPr>
           <w:rFonts w:ascii="Times New Roman" w:hAnsi="Times New Roman" w:cs="Times New Roman"/>
-          <w:sz w:val="28"/>
-          <w:szCs w:val="28"/>
-          <w:lang w:val="en-US"/>
-        </w:rPr>
-        <w:t xml:space="preserve">if v not in </w:t>
-      </w:r>
-      <w:proofErr w:type="spellStart"/>
-      <w:r>
-        <w:rPr>
-          <w:rFonts w:ascii="Times New Roman" w:hAnsi="Times New Roman" w:cs="Times New Roman"/>
-          <w:sz w:val="28"/>
-          <w:szCs w:val="28"/>
-          <w:lang w:val="en-US"/>
-        </w:rPr>
-        <w:t>self.adj</w:t>
-      </w:r>
-      <w:proofErr w:type="spellEnd"/>
-      <w:r>
-        <w:rPr>
-          <w:rFonts w:ascii="Times New Roman" w:hAnsi="Times New Roman" w:cs="Times New Roman"/>
-          <w:sz w:val="28"/>
-          <w:szCs w:val="28"/>
-          <w:lang w:val="en-US"/>
-        </w:rPr>
-        <w:t>[u]:</w:t>
-      </w:r>
-    </w:p>
-    <w:p>
-      <w:pPr>
-        <w:rPr>
-          <w:rFonts w:ascii="Times New Roman" w:hAnsi="Times New Roman" w:cs="Times New Roman"/>
-          <w:sz w:val="28"/>
-          <w:szCs w:val="28"/>
-          <w:lang w:val="en-US"/>
-        </w:rPr>
-      </w:pPr>
-      <w:r>
-        <w:rPr>
-          <w:rFonts w:ascii="Times New Roman" w:hAnsi="Times New Roman" w:cs="Times New Roman"/>
-          <w:sz w:val="28"/>
-          <w:szCs w:val="28"/>
-          <w:lang w:val="en-US"/>
-        </w:rPr>
-        <w:t xml:space="preserve">            </w:t>
-      </w:r>
-      <w:proofErr w:type="spellStart"/>
-      <w:r>
-        <w:rPr>
-          <w:rFonts w:ascii="Times New Roman" w:hAnsi="Times New Roman" w:cs="Times New Roman"/>
-          <w:sz w:val="28"/>
-          <w:szCs w:val="28"/>
-          <w:lang w:val="en-US"/>
-        </w:rPr>
-        <w:t>self.adj</w:t>
-      </w:r>
-      <w:proofErr w:type="spellEnd"/>
-      <w:r>
-        <w:rPr>
-          <w:rFonts w:ascii="Times New Roman" w:hAnsi="Times New Roman" w:cs="Times New Roman"/>
-          <w:sz w:val="28"/>
-          <w:szCs w:val="28"/>
-          <w:lang w:val="en-US"/>
-        </w:rPr>
-        <w:t>[u</w:t>
-      </w:r>
-      <w:proofErr w:type="gramStart"/>
-      <w:r>
-        <w:rPr>
-          <w:rFonts w:ascii="Times New Roman" w:hAnsi="Times New Roman" w:cs="Times New Roman"/>
-          <w:sz w:val="28"/>
-          <w:szCs w:val="28"/>
-          <w:lang w:val="en-US"/>
-        </w:rPr>
-        <w:t>].append</w:t>
-      </w:r>
-      <w:proofErr w:type="gramEnd"/>
-      <w:r>
-        <w:rPr>
-          <w:rFonts w:ascii="Times New Roman" w:hAnsi="Times New Roman" w:cs="Times New Roman"/>
-          <w:sz w:val="28"/>
-          <w:szCs w:val="28"/>
-          <w:lang w:val="en-US"/>
-        </w:rPr>
-        <w:t>(v)</w:t>
-      </w:r>
-    </w:p>
-    <w:p>
-      <w:pPr>
-        <w:rPr>
-          <w:rFonts w:ascii="Times New Roman" w:hAnsi="Times New Roman" w:cs="Times New Roman"/>
-          <w:sz w:val="28"/>
-          <w:szCs w:val="28"/>
-          <w:lang w:val="en-US"/>
-        </w:rPr>
-      </w:pPr>
-      <w:r>
-        <w:rPr>
-          <w:rFonts w:ascii="Times New Roman" w:hAnsi="Times New Roman" w:cs="Times New Roman"/>
-          <w:sz w:val="28"/>
-          <w:szCs w:val="28"/>
-          <w:lang w:val="en-US"/>
-        </w:rPr>
-        <w:t xml:space="preserve">        if u not in </w:t>
-      </w:r>
-      <w:proofErr w:type="spellStart"/>
-      <w:r>
-        <w:rPr>
-          <w:rFonts w:ascii="Times New Roman" w:hAnsi="Times New Roman" w:cs="Times New Roman"/>
-          <w:sz w:val="28"/>
-          <w:szCs w:val="28"/>
-          <w:lang w:val="en-US"/>
-        </w:rPr>
-        <w:t>self.adj</w:t>
-      </w:r>
-      <w:proofErr w:type="spellEnd"/>
-      <w:r>
-        <w:rPr>
-          <w:rFonts w:ascii="Times New Roman" w:hAnsi="Times New Roman" w:cs="Times New Roman"/>
-          <w:sz w:val="28"/>
-          <w:szCs w:val="28"/>
-          <w:lang w:val="en-US"/>
-        </w:rPr>
-        <w:t>[v]:</w:t>
-      </w:r>
-    </w:p>
-    <w:p>
-      <w:pPr>
-        <w:rPr>
-          <w:rFonts w:ascii="Times New Roman" w:hAnsi="Times New Roman" w:cs="Times New Roman"/>
-          <w:sz w:val="28"/>
-          <w:szCs w:val="28"/>
-          <w:lang w:val="en-US"/>
-        </w:rPr>
-      </w:pPr>
-      <w:r>
-        <w:rPr>
-          <w:rFonts w:ascii="Times New Roman" w:hAnsi="Times New Roman" w:cs="Times New Roman"/>
-          <w:sz w:val="28"/>
-          <w:szCs w:val="28"/>
-          <w:lang w:val="en-US"/>
-        </w:rPr>
-        <w:t xml:space="preserve">            </w:t>
-      </w:r>
-      <w:proofErr w:type="spellStart"/>
-      <w:r>
-        <w:rPr>
-          <w:rFonts w:ascii="Times New Roman" w:hAnsi="Times New Roman" w:cs="Times New Roman"/>
-          <w:sz w:val="28"/>
-          <w:szCs w:val="28"/>
-          <w:lang w:val="en-US"/>
-        </w:rPr>
-        <w:t>self.adj</w:t>
-      </w:r>
-      <w:proofErr w:type="spellEnd"/>
-      <w:r>
-        <w:rPr>
-          <w:rFonts w:ascii="Times New Roman" w:hAnsi="Times New Roman" w:cs="Times New Roman"/>
-          <w:sz w:val="28"/>
-          <w:szCs w:val="28"/>
-          <w:lang w:val="en-US"/>
-        </w:rPr>
-        <w:t>[v</w:t>
-      </w:r>
-      <w:proofErr w:type="gramStart"/>
-      <w:r>
-        <w:rPr>
-          <w:rFonts w:ascii="Times New Roman" w:hAnsi="Times New Roman" w:cs="Times New Roman"/>
-          <w:sz w:val="28"/>
-          <w:szCs w:val="28"/>
-          <w:lang w:val="en-US"/>
-        </w:rPr>
-        <w:t>].append</w:t>
-      </w:r>
-      <w:proofErr w:type="gramEnd"/>
-      <w:r>
-        <w:rPr>
-          <w:rFonts w:ascii="Times New Roman" w:hAnsi="Times New Roman" w:cs="Times New Roman"/>
-          <w:sz w:val="28"/>
-          <w:szCs w:val="28"/>
-          <w:lang w:val="en-US"/>
-        </w:rPr>
-        <w:t>(u)</w:t>
-      </w:r>
-    </w:p>
-    <w:p>
-      <w:pPr>
-        <w:rPr>
-          <w:rFonts w:ascii="Times New Roman" w:hAnsi="Times New Roman" w:cs="Times New Roman"/>
-          <w:sz w:val="28"/>
-          <w:szCs w:val="28"/>
-          <w:lang w:val="en-US"/>
-        </w:rPr>
-      </w:pPr>
-    </w:p>
-    <w:p>
-      <w:pPr>
-        <w:rPr>
-          <w:rFonts w:ascii="Times New Roman" w:hAnsi="Times New Roman" w:cs="Times New Roman"/>
-          <w:sz w:val="28"/>
-          <w:szCs w:val="28"/>
-          <w:lang w:val="en-US"/>
-        </w:rPr>
-      </w:pPr>
-      <w:r>
-        <w:rPr>
-          <w:rFonts w:ascii="Times New Roman" w:hAnsi="Times New Roman" w:cs="Times New Roman"/>
-          <w:sz w:val="28"/>
-          <w:szCs w:val="28"/>
-          <w:lang w:val="en-US"/>
-        </w:rPr>
-        <w:t xml:space="preserve">    def </w:t>
-      </w:r>
-      <w:proofErr w:type="gramStart"/>
-      <w:r>
-        <w:rPr>
-          <w:rFonts w:ascii="Times New Roman" w:hAnsi="Times New Roman" w:cs="Times New Roman"/>
-          <w:sz w:val="28"/>
-          <w:szCs w:val="28"/>
-          <w:lang w:val="en-US"/>
-        </w:rPr>
-        <w:t>neighbors(</w:t>
-      </w:r>
-      <w:proofErr w:type="gramEnd"/>
-      <w:r>
-        <w:rPr>
-          <w:rFonts w:ascii="Times New Roman" w:hAnsi="Times New Roman" w:cs="Times New Roman"/>
-          <w:sz w:val="28"/>
-          <w:szCs w:val="28"/>
-          <w:lang w:val="en-US"/>
-        </w:rPr>
-        <w:t>self, v):</w:t>
-      </w:r>
-    </w:p>
-    <w:p>
-      <w:pPr>
-        <w:rPr>
-          <w:rFonts w:ascii="Times New Roman" w:hAnsi="Times New Roman" w:cs="Times New Roman"/>
-          <w:sz w:val="28"/>
-          <w:szCs w:val="28"/>
-          <w:lang w:val="en-US"/>
-        </w:rPr>
-      </w:pPr>
-      <w:r>
-        <w:rPr>
-          <w:rFonts w:ascii="Times New Roman" w:hAnsi="Times New Roman" w:cs="Times New Roman"/>
-          <w:sz w:val="28"/>
-          <w:szCs w:val="28"/>
-          <w:lang w:val="en-US"/>
-        </w:rPr>
-        <w:t xml:space="preserve">        return </w:t>
-      </w:r>
-      <w:proofErr w:type="gramStart"/>
-      <w:r>
-        <w:rPr>
-          <w:rFonts w:ascii="Times New Roman" w:hAnsi="Times New Roman" w:cs="Times New Roman"/>
-          <w:sz w:val="28"/>
-          <w:szCs w:val="28"/>
-          <w:lang w:val="en-US"/>
-        </w:rPr>
-        <w:t>list(</w:t>
-      </w:r>
-      <w:proofErr w:type="spellStart"/>
-      <w:r>
-        <w:rPr>
-          <w:rFonts w:ascii="Times New Roman" w:hAnsi="Times New Roman" w:cs="Times New Roman"/>
-          <w:sz w:val="28"/>
-          <w:szCs w:val="28"/>
-          <w:lang w:val="en-US"/>
-        </w:rPr>
-        <w:t>self.adj.get</w:t>
-      </w:r>
-      <w:proofErr w:type="spellEnd"/>
-      <w:r>
-        <w:rPr>
-          <w:rFonts w:ascii="Times New Roman" w:hAnsi="Times New Roman" w:cs="Times New Roman"/>
-          <w:sz w:val="28"/>
-          <w:szCs w:val="28"/>
-          <w:lang w:val="en-US"/>
-        </w:rPr>
-        <w:t>(</w:t>
-      </w:r>
-      <w:proofErr w:type="gramEnd"/>
-      <w:r>
-        <w:rPr>
-          <w:rFonts w:ascii="Times New Roman" w:hAnsi="Times New Roman" w:cs="Times New Roman"/>
-          <w:sz w:val="28"/>
-          <w:szCs w:val="28"/>
-          <w:lang w:val="en-US"/>
-        </w:rPr>
-        <w:t>v, []))</w:t>
-      </w:r>
-    </w:p>
-    <w:p>
-      <w:pPr>
-        <w:rPr>
-          <w:rFonts w:ascii="Times New Roman" w:hAnsi="Times New Roman" w:cs="Times New Roman"/>
-          <w:sz w:val="28"/>
-          <w:szCs w:val="28"/>
-          <w:lang w:val="en-US"/>
-        </w:rPr>
-      </w:pPr>
-      <w:r>
-        <w:rPr>
-          <w:rFonts w:ascii="Times New Roman" w:hAnsi="Times New Roman" w:cs="Times New Roman"/>
-          <w:sz w:val="28"/>
-          <w:szCs w:val="28"/>
-          <w:lang w:val="en-US"/>
-        </w:rPr>
-        <w:lastRenderedPageBreak/>
-        <w:t xml:space="preserve">    def __str__(self):</w:t>
-      </w:r>
-    </w:p>
-    <w:p>
-      <w:pPr>
-        <w:rPr>
-          <w:rFonts w:ascii="Times New Roman" w:hAnsi="Times New Roman" w:cs="Times New Roman"/>
-          <w:sz w:val="28"/>
-          <w:szCs w:val="28"/>
-          <w:lang w:val="en-US"/>
-        </w:rPr>
-      </w:pPr>
-      <w:r>
-        <w:rPr>
-          <w:rFonts w:ascii="Times New Roman" w:hAnsi="Times New Roman" w:cs="Times New Roman"/>
-          <w:sz w:val="28"/>
-          <w:szCs w:val="28"/>
-          <w:lang w:val="en-US"/>
-        </w:rPr>
-        <w:t xml:space="preserve">        s = []</w:t>
-      </w:r>
-    </w:p>
-    <w:p>
-      <w:pPr>
-        <w:rPr>
-          <w:rFonts w:ascii="Times New Roman" w:hAnsi="Times New Roman" w:cs="Times New Roman"/>
-          <w:sz w:val="28"/>
-          <w:szCs w:val="28"/>
-          <w:lang w:val="en-US"/>
-        </w:rPr>
-      </w:pPr>
-      <w:r>
-        <w:rPr>
-          <w:rFonts w:ascii="Times New Roman" w:hAnsi="Times New Roman" w:cs="Times New Roman"/>
-          <w:sz w:val="28"/>
-          <w:szCs w:val="28"/>
-          <w:lang w:val="en-US"/>
-        </w:rPr>
-        <w:t xml:space="preserve">        for v in sorted(</w:t>
+          <w:b/>
+          <w:bCs/>
+          <w:sz w:val="28"/>
+          <w:szCs w:val="28"/>
+          <w:lang w:val="en-US"/>
+        </w:rPr>
+        <w:t>for</w:t>
+      </w:r>
+      <w:r>
+        <w:rPr>
+          <w:rFonts w:ascii="Times New Roman" w:hAnsi="Times New Roman" w:cs="Times New Roman"/>
+          <w:sz w:val="28"/>
+          <w:szCs w:val="28"/>
+          <w:lang w:val="en-US"/>
+        </w:rPr>
+        <w:t xml:space="preserve"> v in sorted(</w:t>
       </w:r>
       <w:proofErr w:type="spellStart"/>
       <w:r>
@@ -3524,7 +4306,18 @@
           <w:szCs w:val="28"/>
           <w:lang w:val="en-US"/>
         </w:rPr>
-        <w:t>s.append</w:t>
+        <w:t>s.</w:t>
+      </w:r>
+      <w:r>
+        <w:rPr>
+          <w:rFonts w:ascii="Times New Roman" w:hAnsi="Times New Roman" w:cs="Times New Roman"/>
+          <w:b/>
+          <w:bCs/>
+          <w:sz w:val="28"/>
+          <w:szCs w:val="28"/>
+          <w:lang w:val="en-US"/>
+        </w:rPr>
+        <w:t>append</w:t>
       </w:r>
       <w:proofErr w:type="spellEnd"/>
       <w:proofErr w:type="gramEnd"/>
@@ -3581,11 +4374,23 @@
       <w:r>
         <w:rPr>
           <w:rFonts w:ascii="Times New Roman" w:hAnsi="Times New Roman" w:cs="Times New Roman"/>
-          <w:sz w:val="28"/>
-          <w:szCs w:val="28"/>
-          <w:lang w:val="en-US"/>
-        </w:rPr>
-        <w:t>map(</w:t>
+          <w:b/>
+          <w:bCs/>
+          <w:color w:val="EE0000"/>
+          <w:sz w:val="28"/>
+          <w:szCs w:val="28"/>
+          <w:lang w:val="en-US"/>
+        </w:rPr>
+        <w:t>map</w:t>
+      </w:r>
+      <w:r>
+        <w:rPr>
+          <w:rFonts w:ascii="Times New Roman" w:hAnsi="Times New Roman" w:cs="Times New Roman"/>
+          <w:sz w:val="28"/>
+          <w:szCs w:val="28"/>
+          <w:lang w:val="en-US"/>
+        </w:rPr>
+        <w:t>(</w:t>
       </w:r>
       <w:proofErr w:type="gramEnd"/>
       <w:r>
@@ -3659,6 +4464,8 @@
       <w:r>
         <w:rPr>
           <w:rFonts w:ascii="Times New Roman" w:hAnsi="Times New Roman" w:cs="Times New Roman"/>
+          <w:b/>
+          <w:bCs/>
           <w:sz w:val="28"/>
           <w:szCs w:val="28"/>
         </w:rPr>
@@ -3773,11 +4580,22 @@
       <w:r>
         <w:rPr>
           <w:rFonts w:ascii="Times New Roman" w:hAnsi="Times New Roman" w:cs="Times New Roman"/>
-          <w:sz w:val="28"/>
-          <w:szCs w:val="28"/>
-          <w:lang w:val="en-US"/>
-        </w:rPr>
-        <w:t>Graph(</w:t>
+          <w:b/>
+          <w:bCs/>
+          <w:sz w:val="28"/>
+          <w:szCs w:val="28"/>
+          <w:lang w:val="en-US"/>
+        </w:rPr>
+        <w:t>Graph</w:t>
+      </w:r>
+      <w:r>
+        <w:rPr>
+          <w:rFonts w:ascii="Times New Roman" w:hAnsi="Times New Roman" w:cs="Times New Roman"/>
+          <w:sz w:val="28"/>
+          <w:szCs w:val="28"/>
+          <w:lang w:val="en-US"/>
+        </w:rPr>
+        <w:t>(</w:t>
       </w:r>
       <w:proofErr w:type="gramEnd"/>
       <w:r>
@@ -3816,7 +4634,19 @@
           <w:szCs w:val="28"/>
           <w:lang w:val="en-US"/>
         </w:rPr>
-        <w:t>g.add_edge</w:t>
+        <w:t>g.</w:t>
+      </w:r>
+      <w:r>
+        <w:rPr>
+          <w:rFonts w:ascii="Times New Roman" w:hAnsi="Times New Roman" w:cs="Times New Roman"/>
+          <w:b/>
+          <w:bCs/>
+          <w:color w:val="EE0000"/>
+          <w:sz w:val="28"/>
+          <w:szCs w:val="28"/>
+          <w:lang w:val="en-US"/>
+        </w:rPr>
+        <w:t>add_edge</w:t>
       </w:r>
       <w:proofErr w:type="spellEnd"/>
       <w:r>
@@ -3855,7 +4685,19 @@
           <w:szCs w:val="28"/>
           <w:lang w:val="en-US"/>
         </w:rPr>
-        <w:t>g.add_edge</w:t>
+        <w:t>g.</w:t>
+      </w:r>
+      <w:r>
+        <w:rPr>
+          <w:rFonts w:ascii="Times New Roman" w:hAnsi="Times New Roman" w:cs="Times New Roman"/>
+          <w:b/>
+          <w:bCs/>
+          <w:color w:val="EE0000"/>
+          <w:sz w:val="28"/>
+          <w:szCs w:val="28"/>
+          <w:lang w:val="en-US"/>
+        </w:rPr>
+        <w:t>add_edge</w:t>
       </w:r>
       <w:proofErr w:type="spellEnd"/>
       <w:r>
@@ -3894,7 +4736,19 @@
           <w:szCs w:val="28"/>
           <w:lang w:val="en-US"/>
         </w:rPr>
-        <w:t>g.add_edge</w:t>
+        <w:t>g.</w:t>
+      </w:r>
+      <w:r>
+        <w:rPr>
+          <w:rFonts w:ascii="Times New Roman" w:hAnsi="Times New Roman" w:cs="Times New Roman"/>
+          <w:b/>
+          <w:bCs/>
+          <w:color w:val="EE0000"/>
+          <w:sz w:val="28"/>
+          <w:szCs w:val="28"/>
+          <w:lang w:val="en-US"/>
+        </w:rPr>
+        <w:t>add_edge</w:t>
       </w:r>
       <w:proofErr w:type="spellEnd"/>
       <w:r>
@@ -3959,6 +4813,7 @@
           <w:rFonts w:ascii="Times New Roman" w:hAnsi="Times New Roman" w:cs="Times New Roman"/>
           <w:b/>
           <w:bCs/>
+          <w:color w:val="EE0000"/>
           <w:sz w:val="36"/>
           <w:szCs w:val="36"/>
         </w:rPr>
@@ -4027,7 +4882,10 @@
     </w:p>
     <w:p>
       <w:pPr>
-        <w:ind w:left="360"/>
+        <w:numPr>
+          <w:ilvl w:val="0"/>
+          <w:numId w:val="14"/>
+        </w:numPr>
         <w:rPr>
           <w:rFonts w:ascii="Times New Roman" w:hAnsi="Times New Roman" w:cs="Times New Roman"/>
           <w:sz w:val="28"/>

</xml_diff>